<commit_message>
Solve daily problem of 2020-8-29 at 2020-9-10
</commit_message>
<xml_diff>
--- a/String/字符串匹配.docx
+++ b/String/字符串匹配.docx
@@ -1366,7 +1366,7 @@
           <w:sz w:val="24"/>
           <w:szCs w:val="24"/>
         </w:rPr>
-        <w:t>子串可</w:t>
+        <w:t>子串</w:t>
       </w:r>
       <w:proofErr w:type="gramEnd"/>
       <w:r>
@@ -1375,7 +1375,7 @@
           <w:sz w:val="24"/>
           <w:szCs w:val="24"/>
         </w:rPr>
-        <w:t>匹配的位置，即第一个不匹配的字符，每次只需要移动模式串的当前匹配索引到下一个前缀没有覆盖到的字符位置，而在这个字符之前的所有</w:t>
+        <w:t>可匹配的位置，即第一个不匹配的字符，每次只需要移动模式串的当前匹配索引到下一个前缀没有覆盖到的字符位置，而在这个字符之前的所有</w:t>
       </w:r>
       <w:r>
         <w:rPr>
@@ -1400,7 +1400,7 @@
           <w:sz w:val="24"/>
           <w:szCs w:val="24"/>
         </w:rPr>
-        <w:t>子串都</w:t>
+        <w:t>子串</w:t>
       </w:r>
       <w:proofErr w:type="gramEnd"/>
       <w:r>
@@ -1409,7 +1409,7 @@
           <w:sz w:val="24"/>
           <w:szCs w:val="24"/>
         </w:rPr>
-        <w:t>与</w:t>
+        <w:t>都与</w:t>
       </w:r>
       <w:r>
         <w:rPr>
@@ -1434,7 +1434,7 @@
           <w:sz w:val="24"/>
           <w:szCs w:val="24"/>
         </w:rPr>
-        <w:t>的子串相等</w:t>
+        <w:t>的子串相</w:t>
       </w:r>
       <w:proofErr w:type="gramEnd"/>
       <w:r>
@@ -1443,7 +1443,7 @@
           <w:sz w:val="24"/>
           <w:szCs w:val="24"/>
         </w:rPr>
-        <w:t>。已知匹配的前缀即可将索引位置移动到第一个前缀不匹配的字符处，达到多级跳跃的效果，并且不会产生回溯，即始终向右移动，相比</w:t>
+        <w:t>等。已知匹配的前缀即可将索引位置移动到第一个前缀不匹配的字符处，达到多级跳跃的效果，并且不会产生回溯，即始终向右移动，相比</w:t>
       </w:r>
       <w:proofErr w:type="gramStart"/>
       <w:r>
@@ -1978,7 +1978,7 @@
           <w:p>
             <w:pPr>
               <w:rPr>
-                <w:rFonts w:ascii="Times New Roman" w:eastAsia="仿宋" w:hAnsi="Times New Roman" w:cs="Times New Roman" w:hint="eastAsia"/>
+                <w:rFonts w:ascii="Times New Roman" w:eastAsia="仿宋" w:hAnsi="Times New Roman" w:cs="Times New Roman"/>
                 <w:sz w:val="24"/>
                 <w:szCs w:val="24"/>
               </w:rPr>
@@ -2008,7 +2008,7 @@
           <w:p>
             <w:pPr>
               <w:rPr>
-                <w:rFonts w:ascii="Times New Roman" w:eastAsia="仿宋" w:hAnsi="Times New Roman" w:cs="Times New Roman" w:hint="eastAsia"/>
+                <w:rFonts w:ascii="Times New Roman" w:eastAsia="仿宋" w:hAnsi="Times New Roman" w:cs="Times New Roman"/>
                 <w:sz w:val="24"/>
                 <w:szCs w:val="24"/>
               </w:rPr>
@@ -2050,7 +2050,7 @@
           <w:p>
             <w:pPr>
               <w:rPr>
-                <w:rFonts w:ascii="Times New Roman" w:eastAsia="仿宋" w:hAnsi="Times New Roman" w:cs="Times New Roman" w:hint="eastAsia"/>
+                <w:rFonts w:ascii="Times New Roman" w:eastAsia="仿宋" w:hAnsi="Times New Roman" w:cs="Times New Roman"/>
                 <w:sz w:val="24"/>
                 <w:szCs w:val="24"/>
               </w:rPr>
@@ -2072,7 +2072,7 @@
           <w:p>
             <w:pPr>
               <w:rPr>
-                <w:rFonts w:ascii="Times New Roman" w:eastAsia="仿宋" w:hAnsi="Times New Roman" w:cs="Times New Roman" w:hint="eastAsia"/>
+                <w:rFonts w:ascii="Times New Roman" w:eastAsia="仿宋" w:hAnsi="Times New Roman" w:cs="Times New Roman"/>
                 <w:sz w:val="24"/>
                 <w:szCs w:val="24"/>
               </w:rPr>
@@ -2114,7 +2114,7 @@
           <w:p>
             <w:pPr>
               <w:rPr>
-                <w:rFonts w:ascii="Times New Roman" w:eastAsia="仿宋" w:hAnsi="Times New Roman" w:cs="Times New Roman" w:hint="eastAsia"/>
+                <w:rFonts w:ascii="Times New Roman" w:eastAsia="仿宋" w:hAnsi="Times New Roman" w:cs="Times New Roman"/>
                 <w:sz w:val="24"/>
                 <w:szCs w:val="24"/>
               </w:rPr>
@@ -2158,7 +2158,7 @@
           <w:p>
             <w:pPr>
               <w:rPr>
-                <w:rFonts w:ascii="Times New Roman" w:eastAsia="仿宋" w:hAnsi="Times New Roman" w:cs="Times New Roman" w:hint="eastAsia"/>
+                <w:rFonts w:ascii="Times New Roman" w:eastAsia="仿宋" w:hAnsi="Times New Roman" w:cs="Times New Roman"/>
                 <w:sz w:val="24"/>
                 <w:szCs w:val="24"/>
               </w:rPr>
@@ -2212,7 +2212,7 @@
           <w:p>
             <w:pPr>
               <w:rPr>
-                <w:rFonts w:ascii="Times New Roman" w:eastAsia="仿宋" w:hAnsi="Times New Roman" w:cs="Times New Roman" w:hint="eastAsia"/>
+                <w:rFonts w:ascii="Times New Roman" w:eastAsia="仿宋" w:hAnsi="Times New Roman" w:cs="Times New Roman"/>
                 <w:sz w:val="24"/>
                 <w:szCs w:val="24"/>
               </w:rPr>
@@ -2264,7 +2264,7 @@
           <w:p>
             <w:pPr>
               <w:rPr>
-                <w:rFonts w:ascii="Times New Roman" w:eastAsia="仿宋" w:hAnsi="Times New Roman" w:cs="Times New Roman" w:hint="eastAsia"/>
+                <w:rFonts w:ascii="Times New Roman" w:eastAsia="仿宋" w:hAnsi="Times New Roman" w:cs="Times New Roman"/>
                 <w:sz w:val="24"/>
                 <w:szCs w:val="24"/>
               </w:rPr>
@@ -2326,7 +2326,7 @@
           <w:p>
             <w:pPr>
               <w:rPr>
-                <w:rFonts w:ascii="Times New Roman" w:eastAsia="仿宋" w:hAnsi="Times New Roman" w:cs="Times New Roman" w:hint="eastAsia"/>
+                <w:rFonts w:ascii="Times New Roman" w:eastAsia="仿宋" w:hAnsi="Times New Roman" w:cs="Times New Roman"/>
                 <w:sz w:val="24"/>
                 <w:szCs w:val="24"/>
               </w:rPr>
@@ -2380,7 +2380,7 @@
           <w:p>
             <w:pPr>
               <w:rPr>
-                <w:rFonts w:ascii="Times New Roman" w:eastAsia="仿宋" w:hAnsi="Times New Roman" w:cs="Times New Roman" w:hint="eastAsia"/>
+                <w:rFonts w:ascii="Times New Roman" w:eastAsia="仿宋" w:hAnsi="Times New Roman" w:cs="Times New Roman"/>
                 <w:sz w:val="24"/>
                 <w:szCs w:val="24"/>
               </w:rPr>
@@ -2444,7 +2444,7 @@
           <w:p>
             <w:pPr>
               <w:rPr>
-                <w:rFonts w:ascii="Times New Roman" w:eastAsia="仿宋" w:hAnsi="Times New Roman" w:cs="Times New Roman" w:hint="eastAsia"/>
+                <w:rFonts w:ascii="Times New Roman" w:eastAsia="仿宋" w:hAnsi="Times New Roman" w:cs="Times New Roman"/>
                 <w:sz w:val="24"/>
                 <w:szCs w:val="24"/>
               </w:rPr>
@@ -2498,7 +2498,7 @@
           <w:p>
             <w:pPr>
               <w:rPr>
-                <w:rFonts w:ascii="Times New Roman" w:eastAsia="仿宋" w:hAnsi="Times New Roman" w:cs="Times New Roman" w:hint="eastAsia"/>
+                <w:rFonts w:ascii="Times New Roman" w:eastAsia="仿宋" w:hAnsi="Times New Roman" w:cs="Times New Roman"/>
                 <w:sz w:val="24"/>
                 <w:szCs w:val="24"/>
               </w:rPr>
@@ -2562,7 +2562,7 @@
           <w:p>
             <w:pPr>
               <w:rPr>
-                <w:rFonts w:ascii="Times New Roman" w:eastAsia="仿宋" w:hAnsi="Times New Roman" w:cs="Times New Roman" w:hint="eastAsia"/>
+                <w:rFonts w:ascii="Times New Roman" w:eastAsia="仿宋" w:hAnsi="Times New Roman" w:cs="Times New Roman"/>
                 <w:sz w:val="24"/>
                 <w:szCs w:val="24"/>
               </w:rPr>
@@ -2608,7 +2608,7 @@
           <w:p>
             <w:pPr>
               <w:rPr>
-                <w:rFonts w:ascii="Times New Roman" w:eastAsia="仿宋" w:hAnsi="Times New Roman" w:cs="Times New Roman" w:hint="eastAsia"/>
+                <w:rFonts w:ascii="Times New Roman" w:eastAsia="仿宋" w:hAnsi="Times New Roman" w:cs="Times New Roman"/>
                 <w:sz w:val="24"/>
                 <w:szCs w:val="24"/>
               </w:rPr>
@@ -2672,7 +2672,7 @@
           <w:p>
             <w:pPr>
               <w:rPr>
-                <w:rFonts w:ascii="Times New Roman" w:eastAsia="仿宋" w:hAnsi="Times New Roman" w:cs="Times New Roman" w:hint="eastAsia"/>
+                <w:rFonts w:ascii="Times New Roman" w:eastAsia="仿宋" w:hAnsi="Times New Roman" w:cs="Times New Roman"/>
                 <w:sz w:val="24"/>
                 <w:szCs w:val="24"/>
               </w:rPr>
@@ -2726,7 +2726,7 @@
           <w:p>
             <w:pPr>
               <w:rPr>
-                <w:rFonts w:ascii="Times New Roman" w:eastAsia="仿宋" w:hAnsi="Times New Roman" w:cs="Times New Roman" w:hint="eastAsia"/>
+                <w:rFonts w:ascii="Times New Roman" w:eastAsia="仿宋" w:hAnsi="Times New Roman" w:cs="Times New Roman"/>
                 <w:sz w:val="24"/>
                 <w:szCs w:val="24"/>
               </w:rPr>
@@ -3696,7 +3696,7 @@
           <w:p>
             <w:pPr>
               <w:rPr>
-                <w:rFonts w:ascii="Times New Roman" w:eastAsia="仿宋" w:hAnsi="Times New Roman" w:cs="Times New Roman" w:hint="eastAsia"/>
+                <w:rFonts w:ascii="Times New Roman" w:eastAsia="仿宋" w:hAnsi="Times New Roman" w:cs="Times New Roman"/>
                 <w:sz w:val="24"/>
                 <w:szCs w:val="24"/>
               </w:rPr>
@@ -3718,7 +3718,7 @@
           <w:p>
             <w:pPr>
               <w:rPr>
-                <w:rFonts w:ascii="Times New Roman" w:eastAsia="仿宋" w:hAnsi="Times New Roman" w:cs="Times New Roman" w:hint="eastAsia"/>
+                <w:rFonts w:ascii="Times New Roman" w:eastAsia="仿宋" w:hAnsi="Times New Roman" w:cs="Times New Roman"/>
                 <w:sz w:val="24"/>
                 <w:szCs w:val="24"/>
               </w:rPr>
@@ -3740,7 +3740,7 @@
           <w:p>
             <w:pPr>
               <w:rPr>
-                <w:rFonts w:ascii="Times New Roman" w:eastAsia="仿宋" w:hAnsi="Times New Roman" w:cs="Times New Roman" w:hint="eastAsia"/>
+                <w:rFonts w:ascii="Times New Roman" w:eastAsia="仿宋" w:hAnsi="Times New Roman" w:cs="Times New Roman"/>
                 <w:sz w:val="24"/>
                 <w:szCs w:val="24"/>
               </w:rPr>
@@ -3762,7 +3762,7 @@
           <w:p>
             <w:pPr>
               <w:rPr>
-                <w:rFonts w:ascii="Times New Roman" w:eastAsia="仿宋" w:hAnsi="Times New Roman" w:cs="Times New Roman" w:hint="eastAsia"/>
+                <w:rFonts w:ascii="Times New Roman" w:eastAsia="仿宋" w:hAnsi="Times New Roman" w:cs="Times New Roman"/>
                 <w:sz w:val="24"/>
                 <w:szCs w:val="24"/>
               </w:rPr>
@@ -3784,7 +3784,7 @@
           <w:p>
             <w:pPr>
               <w:rPr>
-                <w:rFonts w:ascii="Times New Roman" w:eastAsia="仿宋" w:hAnsi="Times New Roman" w:cs="Times New Roman" w:hint="eastAsia"/>
+                <w:rFonts w:ascii="Times New Roman" w:eastAsia="仿宋" w:hAnsi="Times New Roman" w:cs="Times New Roman"/>
                 <w:sz w:val="24"/>
                 <w:szCs w:val="24"/>
               </w:rPr>
@@ -3806,7 +3806,7 @@
           <w:p>
             <w:pPr>
               <w:rPr>
-                <w:rFonts w:ascii="Times New Roman" w:eastAsia="仿宋" w:hAnsi="Times New Roman" w:cs="Times New Roman" w:hint="eastAsia"/>
+                <w:rFonts w:ascii="Times New Roman" w:eastAsia="仿宋" w:hAnsi="Times New Roman" w:cs="Times New Roman"/>
                 <w:sz w:val="24"/>
                 <w:szCs w:val="24"/>
               </w:rPr>
@@ -3828,7 +3828,7 @@
           <w:p>
             <w:pPr>
               <w:rPr>
-                <w:rFonts w:ascii="Times New Roman" w:eastAsia="仿宋" w:hAnsi="Times New Roman" w:cs="Times New Roman" w:hint="eastAsia"/>
+                <w:rFonts w:ascii="Times New Roman" w:eastAsia="仿宋" w:hAnsi="Times New Roman" w:cs="Times New Roman"/>
                 <w:sz w:val="24"/>
                 <w:szCs w:val="24"/>
               </w:rPr>
@@ -3850,7 +3850,7 @@
           <w:p>
             <w:pPr>
               <w:rPr>
-                <w:rFonts w:ascii="Times New Roman" w:eastAsia="仿宋" w:hAnsi="Times New Roman" w:cs="Times New Roman" w:hint="eastAsia"/>
+                <w:rFonts w:ascii="Times New Roman" w:eastAsia="仿宋" w:hAnsi="Times New Roman" w:cs="Times New Roman"/>
                 <w:sz w:val="24"/>
                 <w:szCs w:val="24"/>
               </w:rPr>
@@ -3872,7 +3872,7 @@
           <w:p>
             <w:pPr>
               <w:rPr>
-                <w:rFonts w:ascii="Times New Roman" w:eastAsia="仿宋" w:hAnsi="Times New Roman" w:cs="Times New Roman" w:hint="eastAsia"/>
+                <w:rFonts w:ascii="Times New Roman" w:eastAsia="仿宋" w:hAnsi="Times New Roman" w:cs="Times New Roman"/>
                 <w:sz w:val="24"/>
                 <w:szCs w:val="24"/>
               </w:rPr>
@@ -3894,7 +3894,7 @@
           <w:p>
             <w:pPr>
               <w:rPr>
-                <w:rFonts w:ascii="Times New Roman" w:eastAsia="仿宋" w:hAnsi="Times New Roman" w:cs="Times New Roman" w:hint="eastAsia"/>
+                <w:rFonts w:ascii="Times New Roman" w:eastAsia="仿宋" w:hAnsi="Times New Roman" w:cs="Times New Roman"/>
                 <w:sz w:val="24"/>
                 <w:szCs w:val="24"/>
               </w:rPr>
@@ -3916,7 +3916,7 @@
           <w:p>
             <w:pPr>
               <w:rPr>
-                <w:rFonts w:ascii="Times New Roman" w:eastAsia="仿宋" w:hAnsi="Times New Roman" w:cs="Times New Roman" w:hint="eastAsia"/>
+                <w:rFonts w:ascii="Times New Roman" w:eastAsia="仿宋" w:hAnsi="Times New Roman" w:cs="Times New Roman"/>
                 <w:sz w:val="24"/>
                 <w:szCs w:val="24"/>
               </w:rPr>
@@ -3940,7 +3940,7 @@
           <w:p>
             <w:pPr>
               <w:rPr>
-                <w:rFonts w:ascii="Times New Roman" w:eastAsia="仿宋" w:hAnsi="Times New Roman" w:cs="Times New Roman" w:hint="eastAsia"/>
+                <w:rFonts w:ascii="Times New Roman" w:eastAsia="仿宋" w:hAnsi="Times New Roman" w:cs="Times New Roman"/>
                 <w:sz w:val="24"/>
                 <w:szCs w:val="24"/>
               </w:rPr>
@@ -3962,7 +3962,7 @@
           <w:p>
             <w:pPr>
               <w:rPr>
-                <w:rFonts w:ascii="Times New Roman" w:eastAsia="仿宋" w:hAnsi="Times New Roman" w:cs="Times New Roman" w:hint="eastAsia"/>
+                <w:rFonts w:ascii="Times New Roman" w:eastAsia="仿宋" w:hAnsi="Times New Roman" w:cs="Times New Roman"/>
                 <w:sz w:val="24"/>
                 <w:szCs w:val="24"/>
               </w:rPr>
@@ -3984,7 +3984,7 @@
           <w:p>
             <w:pPr>
               <w:rPr>
-                <w:rFonts w:ascii="Times New Roman" w:eastAsia="仿宋" w:hAnsi="Times New Roman" w:cs="Times New Roman" w:hint="eastAsia"/>
+                <w:rFonts w:ascii="Times New Roman" w:eastAsia="仿宋" w:hAnsi="Times New Roman" w:cs="Times New Roman"/>
                 <w:sz w:val="24"/>
                 <w:szCs w:val="24"/>
               </w:rPr>
@@ -4006,7 +4006,7 @@
           <w:p>
             <w:pPr>
               <w:rPr>
-                <w:rFonts w:ascii="Times New Roman" w:eastAsia="仿宋" w:hAnsi="Times New Roman" w:cs="Times New Roman" w:hint="eastAsia"/>
+                <w:rFonts w:ascii="Times New Roman" w:eastAsia="仿宋" w:hAnsi="Times New Roman" w:cs="Times New Roman"/>
                 <w:sz w:val="24"/>
                 <w:szCs w:val="24"/>
               </w:rPr>
@@ -4028,7 +4028,7 @@
           <w:p>
             <w:pPr>
               <w:rPr>
-                <w:rFonts w:ascii="Times New Roman" w:eastAsia="仿宋" w:hAnsi="Times New Roman" w:cs="Times New Roman" w:hint="eastAsia"/>
+                <w:rFonts w:ascii="Times New Roman" w:eastAsia="仿宋" w:hAnsi="Times New Roman" w:cs="Times New Roman"/>
                 <w:sz w:val="24"/>
                 <w:szCs w:val="24"/>
               </w:rPr>
@@ -4050,7 +4050,7 @@
           <w:p>
             <w:pPr>
               <w:rPr>
-                <w:rFonts w:ascii="Times New Roman" w:eastAsia="仿宋" w:hAnsi="Times New Roman" w:cs="Times New Roman" w:hint="eastAsia"/>
+                <w:rFonts w:ascii="Times New Roman" w:eastAsia="仿宋" w:hAnsi="Times New Roman" w:cs="Times New Roman"/>
                 <w:sz w:val="24"/>
                 <w:szCs w:val="24"/>
               </w:rPr>
@@ -4072,7 +4072,7 @@
           <w:p>
             <w:pPr>
               <w:rPr>
-                <w:rFonts w:ascii="Times New Roman" w:eastAsia="仿宋" w:hAnsi="Times New Roman" w:cs="Times New Roman" w:hint="eastAsia"/>
+                <w:rFonts w:ascii="Times New Roman" w:eastAsia="仿宋" w:hAnsi="Times New Roman" w:cs="Times New Roman"/>
                 <w:sz w:val="24"/>
                 <w:szCs w:val="24"/>
               </w:rPr>
@@ -4094,7 +4094,7 @@
           <w:p>
             <w:pPr>
               <w:rPr>
-                <w:rFonts w:ascii="Times New Roman" w:eastAsia="仿宋" w:hAnsi="Times New Roman" w:cs="Times New Roman" w:hint="eastAsia"/>
+                <w:rFonts w:ascii="Times New Roman" w:eastAsia="仿宋" w:hAnsi="Times New Roman" w:cs="Times New Roman"/>
                 <w:sz w:val="24"/>
                 <w:szCs w:val="24"/>
               </w:rPr>
@@ -4116,7 +4116,7 @@
           <w:p>
             <w:pPr>
               <w:rPr>
-                <w:rFonts w:ascii="Times New Roman" w:eastAsia="仿宋" w:hAnsi="Times New Roman" w:cs="Times New Roman" w:hint="eastAsia"/>
+                <w:rFonts w:ascii="Times New Roman" w:eastAsia="仿宋" w:hAnsi="Times New Roman" w:cs="Times New Roman"/>
                 <w:sz w:val="24"/>
                 <w:szCs w:val="24"/>
               </w:rPr>
@@ -4138,7 +4138,7 @@
           <w:p>
             <w:pPr>
               <w:rPr>
-                <w:rFonts w:ascii="Times New Roman" w:eastAsia="仿宋" w:hAnsi="Times New Roman" w:cs="Times New Roman" w:hint="eastAsia"/>
+                <w:rFonts w:ascii="Times New Roman" w:eastAsia="仿宋" w:hAnsi="Times New Roman" w:cs="Times New Roman"/>
                 <w:sz w:val="24"/>
                 <w:szCs w:val="24"/>
               </w:rPr>
@@ -4160,7 +4160,7 @@
           <w:p>
             <w:pPr>
               <w:rPr>
-                <w:rFonts w:ascii="Times New Roman" w:eastAsia="仿宋" w:hAnsi="Times New Roman" w:cs="Times New Roman" w:hint="eastAsia"/>
+                <w:rFonts w:ascii="Times New Roman" w:eastAsia="仿宋" w:hAnsi="Times New Roman" w:cs="Times New Roman"/>
                 <w:sz w:val="24"/>
                 <w:szCs w:val="24"/>
               </w:rPr>
@@ -4184,7 +4184,7 @@
           <w:p>
             <w:pPr>
               <w:rPr>
-                <w:rFonts w:ascii="Times New Roman" w:eastAsia="仿宋" w:hAnsi="Times New Roman" w:cs="Times New Roman" w:hint="eastAsia"/>
+                <w:rFonts w:ascii="Times New Roman" w:eastAsia="仿宋" w:hAnsi="Times New Roman" w:cs="Times New Roman"/>
                 <w:sz w:val="24"/>
                 <w:szCs w:val="24"/>
               </w:rPr>
@@ -4214,7 +4214,7 @@
           <w:p>
             <w:pPr>
               <w:rPr>
-                <w:rFonts w:ascii="Times New Roman" w:eastAsia="仿宋" w:hAnsi="Times New Roman" w:cs="Times New Roman" w:hint="eastAsia"/>
+                <w:rFonts w:ascii="Times New Roman" w:eastAsia="仿宋" w:hAnsi="Times New Roman" w:cs="Times New Roman"/>
                 <w:sz w:val="24"/>
                 <w:szCs w:val="24"/>
               </w:rPr>
@@ -4244,7 +4244,7 @@
           <w:p>
             <w:pPr>
               <w:rPr>
-                <w:rFonts w:ascii="Times New Roman" w:eastAsia="仿宋" w:hAnsi="Times New Roman" w:cs="Times New Roman" w:hint="eastAsia"/>
+                <w:rFonts w:ascii="Times New Roman" w:eastAsia="仿宋" w:hAnsi="Times New Roman" w:cs="Times New Roman"/>
                 <w:sz w:val="24"/>
                 <w:szCs w:val="24"/>
               </w:rPr>
@@ -4266,7 +4266,7 @@
           <w:p>
             <w:pPr>
               <w:rPr>
-                <w:rFonts w:ascii="Times New Roman" w:eastAsia="仿宋" w:hAnsi="Times New Roman" w:cs="Times New Roman" w:hint="eastAsia"/>
+                <w:rFonts w:ascii="Times New Roman" w:eastAsia="仿宋" w:hAnsi="Times New Roman" w:cs="Times New Roman"/>
                 <w:sz w:val="24"/>
                 <w:szCs w:val="24"/>
               </w:rPr>
@@ -4288,7 +4288,7 @@
           <w:p>
             <w:pPr>
               <w:rPr>
-                <w:rFonts w:ascii="Times New Roman" w:eastAsia="仿宋" w:hAnsi="Times New Roman" w:cs="Times New Roman" w:hint="eastAsia"/>
+                <w:rFonts w:ascii="Times New Roman" w:eastAsia="仿宋" w:hAnsi="Times New Roman" w:cs="Times New Roman"/>
                 <w:sz w:val="24"/>
                 <w:szCs w:val="24"/>
               </w:rPr>
@@ -4310,7 +4310,7 @@
           <w:p>
             <w:pPr>
               <w:rPr>
-                <w:rFonts w:ascii="Times New Roman" w:eastAsia="仿宋" w:hAnsi="Times New Roman" w:cs="Times New Roman" w:hint="eastAsia"/>
+                <w:rFonts w:ascii="Times New Roman" w:eastAsia="仿宋" w:hAnsi="Times New Roman" w:cs="Times New Roman"/>
                 <w:sz w:val="24"/>
                 <w:szCs w:val="24"/>
               </w:rPr>
@@ -4332,7 +4332,7 @@
           <w:p>
             <w:pPr>
               <w:rPr>
-                <w:rFonts w:ascii="Times New Roman" w:eastAsia="仿宋" w:hAnsi="Times New Roman" w:cs="Times New Roman" w:hint="eastAsia"/>
+                <w:rFonts w:ascii="Times New Roman" w:eastAsia="仿宋" w:hAnsi="Times New Roman" w:cs="Times New Roman"/>
                 <w:sz w:val="24"/>
                 <w:szCs w:val="24"/>
               </w:rPr>
@@ -4354,7 +4354,7 @@
           <w:p>
             <w:pPr>
               <w:rPr>
-                <w:rFonts w:ascii="Times New Roman" w:eastAsia="仿宋" w:hAnsi="Times New Roman" w:cs="Times New Roman" w:hint="eastAsia"/>
+                <w:rFonts w:ascii="Times New Roman" w:eastAsia="仿宋" w:hAnsi="Times New Roman" w:cs="Times New Roman"/>
                 <w:sz w:val="24"/>
                 <w:szCs w:val="24"/>
               </w:rPr>
@@ -4376,7 +4376,7 @@
           <w:p>
             <w:pPr>
               <w:rPr>
-                <w:rFonts w:ascii="Times New Roman" w:eastAsia="仿宋" w:hAnsi="Times New Roman" w:cs="Times New Roman" w:hint="eastAsia"/>
+                <w:rFonts w:ascii="Times New Roman" w:eastAsia="仿宋" w:hAnsi="Times New Roman" w:cs="Times New Roman"/>
                 <w:sz w:val="24"/>
                 <w:szCs w:val="24"/>
               </w:rPr>
@@ -4398,7 +4398,7 @@
           <w:p>
             <w:pPr>
               <w:rPr>
-                <w:rFonts w:ascii="Times New Roman" w:eastAsia="仿宋" w:hAnsi="Times New Roman" w:cs="Times New Roman" w:hint="eastAsia"/>
+                <w:rFonts w:ascii="Times New Roman" w:eastAsia="仿宋" w:hAnsi="Times New Roman" w:cs="Times New Roman"/>
                 <w:sz w:val="24"/>
                 <w:szCs w:val="24"/>
               </w:rPr>
@@ -4420,7 +4420,7 @@
           <w:p>
             <w:pPr>
               <w:rPr>
-                <w:rFonts w:ascii="Times New Roman" w:eastAsia="仿宋" w:hAnsi="Times New Roman" w:cs="Times New Roman" w:hint="eastAsia"/>
+                <w:rFonts w:ascii="Times New Roman" w:eastAsia="仿宋" w:hAnsi="Times New Roman" w:cs="Times New Roman"/>
                 <w:sz w:val="24"/>
                 <w:szCs w:val="24"/>
               </w:rPr>
@@ -4444,7 +4444,7 @@
           <w:p>
             <w:pPr>
               <w:rPr>
-                <w:rFonts w:ascii="Times New Roman" w:eastAsia="仿宋" w:hAnsi="Times New Roman" w:cs="Times New Roman" w:hint="eastAsia"/>
+                <w:rFonts w:ascii="Times New Roman" w:eastAsia="仿宋" w:hAnsi="Times New Roman" w:cs="Times New Roman"/>
                 <w:sz w:val="24"/>
                 <w:szCs w:val="24"/>
               </w:rPr>
@@ -4474,7 +4474,7 @@
           <w:p>
             <w:pPr>
               <w:rPr>
-                <w:rFonts w:ascii="Times New Roman" w:eastAsia="仿宋" w:hAnsi="Times New Roman" w:cs="Times New Roman" w:hint="eastAsia"/>
+                <w:rFonts w:ascii="Times New Roman" w:eastAsia="仿宋" w:hAnsi="Times New Roman" w:cs="Times New Roman"/>
                 <w:sz w:val="24"/>
                 <w:szCs w:val="24"/>
               </w:rPr>
@@ -4504,7 +4504,7 @@
           <w:p>
             <w:pPr>
               <w:rPr>
-                <w:rFonts w:ascii="Times New Roman" w:eastAsia="仿宋" w:hAnsi="Times New Roman" w:cs="Times New Roman" w:hint="eastAsia"/>
+                <w:rFonts w:ascii="Times New Roman" w:eastAsia="仿宋" w:hAnsi="Times New Roman" w:cs="Times New Roman"/>
                 <w:sz w:val="24"/>
                 <w:szCs w:val="24"/>
               </w:rPr>
@@ -4526,7 +4526,7 @@
           <w:p>
             <w:pPr>
               <w:rPr>
-                <w:rFonts w:ascii="Times New Roman" w:eastAsia="仿宋" w:hAnsi="Times New Roman" w:cs="Times New Roman" w:hint="eastAsia"/>
+                <w:rFonts w:ascii="Times New Roman" w:eastAsia="仿宋" w:hAnsi="Times New Roman" w:cs="Times New Roman"/>
                 <w:sz w:val="24"/>
                 <w:szCs w:val="24"/>
               </w:rPr>
@@ -4548,7 +4548,7 @@
           <w:p>
             <w:pPr>
               <w:rPr>
-                <w:rFonts w:ascii="Times New Roman" w:eastAsia="仿宋" w:hAnsi="Times New Roman" w:cs="Times New Roman" w:hint="eastAsia"/>
+                <w:rFonts w:ascii="Times New Roman" w:eastAsia="仿宋" w:hAnsi="Times New Roman" w:cs="Times New Roman"/>
                 <w:sz w:val="24"/>
                 <w:szCs w:val="24"/>
               </w:rPr>
@@ -4578,7 +4578,7 @@
           <w:p>
             <w:pPr>
               <w:rPr>
-                <w:rFonts w:ascii="Times New Roman" w:eastAsia="仿宋" w:hAnsi="Times New Roman" w:cs="Times New Roman" w:hint="eastAsia"/>
+                <w:rFonts w:ascii="Times New Roman" w:eastAsia="仿宋" w:hAnsi="Times New Roman" w:cs="Times New Roman"/>
                 <w:sz w:val="24"/>
                 <w:szCs w:val="24"/>
               </w:rPr>
@@ -4600,7 +4600,7 @@
           <w:p>
             <w:pPr>
               <w:rPr>
-                <w:rFonts w:ascii="Times New Roman" w:eastAsia="仿宋" w:hAnsi="Times New Roman" w:cs="Times New Roman" w:hint="eastAsia"/>
+                <w:rFonts w:ascii="Times New Roman" w:eastAsia="仿宋" w:hAnsi="Times New Roman" w:cs="Times New Roman"/>
                 <w:sz w:val="24"/>
                 <w:szCs w:val="24"/>
               </w:rPr>
@@ -4622,7 +4622,7 @@
           <w:p>
             <w:pPr>
               <w:rPr>
-                <w:rFonts w:ascii="Times New Roman" w:eastAsia="仿宋" w:hAnsi="Times New Roman" w:cs="Times New Roman" w:hint="eastAsia"/>
+                <w:rFonts w:ascii="Times New Roman" w:eastAsia="仿宋" w:hAnsi="Times New Roman" w:cs="Times New Roman"/>
                 <w:sz w:val="24"/>
                 <w:szCs w:val="24"/>
               </w:rPr>
@@ -4652,7 +4652,7 @@
           <w:p>
             <w:pPr>
               <w:rPr>
-                <w:rFonts w:ascii="Times New Roman" w:eastAsia="仿宋" w:hAnsi="Times New Roman" w:cs="Times New Roman" w:hint="eastAsia"/>
+                <w:rFonts w:ascii="Times New Roman" w:eastAsia="仿宋" w:hAnsi="Times New Roman" w:cs="Times New Roman"/>
                 <w:sz w:val="24"/>
                 <w:szCs w:val="24"/>
               </w:rPr>
@@ -4674,7 +4674,7 @@
           <w:p>
             <w:pPr>
               <w:rPr>
-                <w:rFonts w:ascii="Times New Roman" w:eastAsia="仿宋" w:hAnsi="Times New Roman" w:cs="Times New Roman" w:hint="eastAsia"/>
+                <w:rFonts w:ascii="Times New Roman" w:eastAsia="仿宋" w:hAnsi="Times New Roman" w:cs="Times New Roman"/>
                 <w:sz w:val="24"/>
                 <w:szCs w:val="24"/>
               </w:rPr>
@@ -4704,7 +4704,7 @@
           <w:p>
             <w:pPr>
               <w:rPr>
-                <w:rFonts w:ascii="Times New Roman" w:eastAsia="仿宋" w:hAnsi="Times New Roman" w:cs="Times New Roman" w:hint="eastAsia"/>
+                <w:rFonts w:ascii="Times New Roman" w:eastAsia="仿宋" w:hAnsi="Times New Roman" w:cs="Times New Roman"/>
                 <w:sz w:val="24"/>
                 <w:szCs w:val="24"/>
               </w:rPr>
@@ -5653,381 +5653,15 @@
           <w:sz w:val="24"/>
           <w:szCs w:val="24"/>
         </w:rPr>
-        <w:t>2</w:t>
-      </w:r>
-      <w:r>
-        <w:rPr>
-          <w:rFonts w:ascii="Times New Roman" w:eastAsia="仿宋" w:hAnsi="Times New Roman" w:cs="Times New Roman" w:hint="eastAsia"/>
-          <w:sz w:val="24"/>
-          <w:szCs w:val="24"/>
-        </w:rPr>
-        <w:t>）</w:t>
-      </w:r>
-      <w:proofErr w:type="spellStart"/>
-      <w:r>
-        <w:rPr>
-          <w:rFonts w:ascii="Times New Roman" w:eastAsia="仿宋" w:hAnsi="Times New Roman" w:cs="Times New Roman" w:hint="eastAsia"/>
-          <w:sz w:val="24"/>
-          <w:szCs w:val="24"/>
-        </w:rPr>
-        <w:t>KMP</w:t>
-      </w:r>
-      <w:proofErr w:type="spellEnd"/>
-      <w:r>
-        <w:rPr>
-          <w:rFonts w:ascii="Times New Roman" w:eastAsia="仿宋" w:hAnsi="Times New Roman" w:cs="Times New Roman" w:hint="eastAsia"/>
-          <w:sz w:val="24"/>
-          <w:szCs w:val="24"/>
-        </w:rPr>
-        <w:t>算法：已知</w:t>
-      </w:r>
-      <w:r>
-        <w:rPr>
-          <w:rFonts w:ascii="Times New Roman" w:eastAsia="仿宋" w:hAnsi="Times New Roman" w:cs="Times New Roman" w:hint="eastAsia"/>
-          <w:sz w:val="24"/>
-          <w:szCs w:val="24"/>
-        </w:rPr>
-        <w:t>next</w:t>
-      </w:r>
-      <w:r>
-        <w:rPr>
-          <w:rFonts w:ascii="Times New Roman" w:eastAsia="仿宋" w:hAnsi="Times New Roman" w:cs="Times New Roman" w:hint="eastAsia"/>
-          <w:sz w:val="24"/>
-          <w:szCs w:val="24"/>
-        </w:rPr>
-        <w:t>数组之后，</w:t>
-      </w:r>
-      <w:proofErr w:type="spellStart"/>
-      <w:r>
-        <w:rPr>
-          <w:rFonts w:ascii="Times New Roman" w:eastAsia="仿宋" w:hAnsi="Times New Roman" w:cs="Times New Roman" w:hint="eastAsia"/>
-          <w:sz w:val="24"/>
-          <w:szCs w:val="24"/>
-        </w:rPr>
-        <w:t>KMP</w:t>
-      </w:r>
-      <w:proofErr w:type="spellEnd"/>
-      <w:r>
-        <w:rPr>
-          <w:rFonts w:ascii="Times New Roman" w:eastAsia="仿宋" w:hAnsi="Times New Roman" w:cs="Times New Roman" w:hint="eastAsia"/>
-          <w:sz w:val="24"/>
-          <w:szCs w:val="24"/>
-        </w:rPr>
-        <w:t>算法很简单，在每次匹配的过程中，如果出现不匹配的字符即</w:t>
-      </w:r>
-      <w:r>
-        <w:rPr>
-          <w:rFonts w:ascii="Times New Roman" w:eastAsia="仿宋" w:hAnsi="Times New Roman" w:cs="Times New Roman" w:hint="eastAsia"/>
-          <w:sz w:val="24"/>
-          <w:szCs w:val="24"/>
-        </w:rPr>
-        <w:t>t</w:t>
-      </w:r>
-      <w:r>
-        <w:rPr>
-          <w:rFonts w:ascii="Times New Roman" w:eastAsia="仿宋" w:hAnsi="Times New Roman" w:cs="Times New Roman"/>
-          <w:sz w:val="24"/>
-          <w:szCs w:val="24"/>
-        </w:rPr>
-        <w:t>arget[</w:t>
-      </w:r>
-      <w:proofErr w:type="spellStart"/>
-      <w:r>
-        <w:rPr>
-          <w:rFonts w:ascii="Times New Roman" w:eastAsia="仿宋" w:hAnsi="Times New Roman" w:cs="Times New Roman"/>
-          <w:sz w:val="24"/>
-          <w:szCs w:val="24"/>
-        </w:rPr>
-        <w:t>i</w:t>
-      </w:r>
-      <w:proofErr w:type="spellEnd"/>
-      <w:r>
-        <w:rPr>
-          <w:rFonts w:ascii="Times New Roman" w:eastAsia="仿宋" w:hAnsi="Times New Roman" w:cs="Times New Roman"/>
-          <w:sz w:val="24"/>
-          <w:szCs w:val="24"/>
-        </w:rPr>
-        <w:t>]!=pattern[j]</w:t>
-      </w:r>
-      <w:r>
-        <w:rPr>
-          <w:rFonts w:ascii="Times New Roman" w:eastAsia="仿宋" w:hAnsi="Times New Roman" w:cs="Times New Roman" w:hint="eastAsia"/>
-          <w:sz w:val="24"/>
-          <w:szCs w:val="24"/>
-        </w:rPr>
-        <w:t>，令</w:t>
-      </w:r>
-      <w:r>
-        <w:rPr>
-          <w:rFonts w:ascii="Times New Roman" w:eastAsia="仿宋" w:hAnsi="Times New Roman" w:cs="Times New Roman" w:hint="eastAsia"/>
-          <w:sz w:val="24"/>
-          <w:szCs w:val="24"/>
-        </w:rPr>
-        <w:t>j</w:t>
-      </w:r>
-      <w:r>
-        <w:rPr>
-          <w:rFonts w:ascii="Times New Roman" w:eastAsia="仿宋" w:hAnsi="Times New Roman" w:cs="Times New Roman"/>
-          <w:sz w:val="24"/>
-          <w:szCs w:val="24"/>
-        </w:rPr>
-        <w:t>=next[j]</w:t>
-      </w:r>
-      <w:r>
-        <w:rPr>
-          <w:rFonts w:ascii="Times New Roman" w:eastAsia="仿宋" w:hAnsi="Times New Roman" w:cs="Times New Roman" w:hint="eastAsia"/>
-          <w:sz w:val="24"/>
-          <w:szCs w:val="24"/>
-        </w:rPr>
-        <w:t>，如果相等则</w:t>
-      </w:r>
-      <w:proofErr w:type="spellStart"/>
-      <w:r>
-        <w:rPr>
-          <w:rFonts w:ascii="Times New Roman" w:eastAsia="仿宋" w:hAnsi="Times New Roman" w:cs="Times New Roman" w:hint="eastAsia"/>
-          <w:sz w:val="24"/>
-          <w:szCs w:val="24"/>
-        </w:rPr>
-        <w:t>i</w:t>
-      </w:r>
-      <w:proofErr w:type="spellEnd"/>
-      <w:r>
-        <w:rPr>
-          <w:rFonts w:ascii="Times New Roman" w:eastAsia="仿宋" w:hAnsi="Times New Roman" w:cs="Times New Roman"/>
-          <w:sz w:val="24"/>
-          <w:szCs w:val="24"/>
-        </w:rPr>
-        <w:t xml:space="preserve"> </w:t>
-      </w:r>
-      <w:proofErr w:type="spellStart"/>
-      <w:r>
-        <w:rPr>
-          <w:rFonts w:ascii="Times New Roman" w:eastAsia="仿宋" w:hAnsi="Times New Roman" w:cs="Times New Roman" w:hint="eastAsia"/>
-          <w:sz w:val="24"/>
-          <w:szCs w:val="24"/>
-        </w:rPr>
-        <w:t>j++</w:t>
-      </w:r>
-      <w:proofErr w:type="spellEnd"/>
-      <w:r>
-        <w:rPr>
-          <w:rFonts w:ascii="Times New Roman" w:eastAsia="仿宋" w:hAnsi="Times New Roman" w:cs="Times New Roman" w:hint="eastAsia"/>
-          <w:sz w:val="24"/>
-          <w:szCs w:val="24"/>
-        </w:rPr>
-        <w:t>。因为不匹配时，</w:t>
-      </w:r>
-      <w:r>
-        <w:rPr>
-          <w:rFonts w:ascii="Times New Roman" w:eastAsia="仿宋" w:hAnsi="Times New Roman" w:cs="Times New Roman" w:hint="eastAsia"/>
-          <w:sz w:val="24"/>
-          <w:szCs w:val="24"/>
-        </w:rPr>
-        <w:t>p</w:t>
-      </w:r>
-      <w:r>
-        <w:rPr>
-          <w:rFonts w:ascii="Times New Roman" w:eastAsia="仿宋" w:hAnsi="Times New Roman" w:cs="Times New Roman"/>
-          <w:sz w:val="24"/>
-          <w:szCs w:val="24"/>
-        </w:rPr>
-        <w:t>[</w:t>
-      </w:r>
-      <w:proofErr w:type="spellStart"/>
-      <w:r>
-        <w:rPr>
-          <w:rFonts w:ascii="Times New Roman" w:eastAsia="仿宋" w:hAnsi="Times New Roman" w:cs="Times New Roman"/>
-          <w:sz w:val="24"/>
-          <w:szCs w:val="24"/>
-        </w:rPr>
-        <w:t>0,j</w:t>
-      </w:r>
-      <w:proofErr w:type="spellEnd"/>
-      <w:r>
-        <w:rPr>
-          <w:rFonts w:ascii="Times New Roman" w:eastAsia="仿宋" w:hAnsi="Times New Roman" w:cs="Times New Roman"/>
-          <w:sz w:val="24"/>
-          <w:szCs w:val="24"/>
-        </w:rPr>
-        <w:t>-1]=t[</w:t>
-      </w:r>
-      <w:proofErr w:type="spellStart"/>
-      <w:r>
-        <w:rPr>
-          <w:rFonts w:ascii="Times New Roman" w:eastAsia="仿宋" w:hAnsi="Times New Roman" w:cs="Times New Roman"/>
-          <w:sz w:val="24"/>
-          <w:szCs w:val="24"/>
-        </w:rPr>
-        <w:t>i</w:t>
-      </w:r>
-      <w:proofErr w:type="spellEnd"/>
-      <w:r>
-        <w:rPr>
-          <w:rFonts w:ascii="Times New Roman" w:eastAsia="仿宋" w:hAnsi="Times New Roman" w:cs="Times New Roman"/>
-          <w:sz w:val="24"/>
-          <w:szCs w:val="24"/>
-        </w:rPr>
-        <w:t xml:space="preserve">-j, </w:t>
-      </w:r>
-      <w:proofErr w:type="spellStart"/>
-      <w:r>
-        <w:rPr>
-          <w:rFonts w:ascii="Times New Roman" w:eastAsia="仿宋" w:hAnsi="Times New Roman" w:cs="Times New Roman"/>
-          <w:sz w:val="24"/>
-          <w:szCs w:val="24"/>
-        </w:rPr>
-        <w:t>i</w:t>
-      </w:r>
-      <w:proofErr w:type="spellEnd"/>
-      <w:r>
-        <w:rPr>
-          <w:rFonts w:ascii="Times New Roman" w:eastAsia="仿宋" w:hAnsi="Times New Roman" w:cs="Times New Roman"/>
-          <w:sz w:val="24"/>
-          <w:szCs w:val="24"/>
-        </w:rPr>
-        <w:t>-1]</w:t>
-      </w:r>
-      <w:r>
-        <w:rPr>
-          <w:rFonts w:ascii="Times New Roman" w:eastAsia="仿宋" w:hAnsi="Times New Roman" w:cs="Times New Roman" w:hint="eastAsia"/>
-          <w:sz w:val="24"/>
-          <w:szCs w:val="24"/>
-        </w:rPr>
-        <w:t>，</w:t>
-      </w:r>
-      <w:r>
-        <w:rPr>
-          <w:rFonts w:ascii="Times New Roman" w:eastAsia="仿宋" w:hAnsi="Times New Roman" w:cs="Times New Roman" w:hint="eastAsia"/>
-          <w:sz w:val="24"/>
-          <w:szCs w:val="24"/>
-        </w:rPr>
-        <w:t>j</w:t>
-      </w:r>
-      <w:r>
-        <w:rPr>
-          <w:rFonts w:ascii="Times New Roman" w:eastAsia="仿宋" w:hAnsi="Times New Roman" w:cs="Times New Roman" w:hint="eastAsia"/>
-          <w:sz w:val="24"/>
-          <w:szCs w:val="24"/>
-        </w:rPr>
-        <w:t>回溯到</w:t>
-      </w:r>
-      <w:r>
-        <w:rPr>
-          <w:rFonts w:ascii="Times New Roman" w:eastAsia="仿宋" w:hAnsi="Times New Roman" w:cs="Times New Roman" w:hint="eastAsia"/>
-          <w:sz w:val="24"/>
-          <w:szCs w:val="24"/>
-        </w:rPr>
-        <w:t>n</w:t>
-      </w:r>
-      <w:r>
-        <w:rPr>
-          <w:rFonts w:ascii="Times New Roman" w:eastAsia="仿宋" w:hAnsi="Times New Roman" w:cs="Times New Roman"/>
-          <w:sz w:val="24"/>
-          <w:szCs w:val="24"/>
-        </w:rPr>
-        <w:t>ext[j]</w:t>
-      </w:r>
-      <w:r>
-        <w:rPr>
-          <w:rFonts w:ascii="Times New Roman" w:eastAsia="仿宋" w:hAnsi="Times New Roman" w:cs="Times New Roman" w:hint="eastAsia"/>
-          <w:sz w:val="24"/>
-          <w:szCs w:val="24"/>
-        </w:rPr>
-        <w:t>可保证</w:t>
-      </w:r>
-      <w:r>
-        <w:rPr>
-          <w:rFonts w:ascii="Times New Roman" w:eastAsia="仿宋" w:hAnsi="Times New Roman" w:cs="Times New Roman" w:hint="eastAsia"/>
-          <w:sz w:val="24"/>
-          <w:szCs w:val="24"/>
-        </w:rPr>
-        <w:t>p</w:t>
-      </w:r>
-      <w:r>
-        <w:rPr>
-          <w:rFonts w:ascii="Times New Roman" w:eastAsia="仿宋" w:hAnsi="Times New Roman" w:cs="Times New Roman"/>
-          <w:sz w:val="24"/>
-          <w:szCs w:val="24"/>
-        </w:rPr>
-        <w:t>[</w:t>
-      </w:r>
-      <w:proofErr w:type="spellStart"/>
-      <w:r>
-        <w:rPr>
-          <w:rFonts w:ascii="Times New Roman" w:eastAsia="仿宋" w:hAnsi="Times New Roman" w:cs="Times New Roman"/>
-          <w:sz w:val="24"/>
-          <w:szCs w:val="24"/>
-        </w:rPr>
-        <w:t>0,next</w:t>
-      </w:r>
-      <w:proofErr w:type="spellEnd"/>
-      <w:r>
-        <w:rPr>
-          <w:rFonts w:ascii="Times New Roman" w:eastAsia="仿宋" w:hAnsi="Times New Roman" w:cs="Times New Roman"/>
-          <w:sz w:val="24"/>
-          <w:szCs w:val="24"/>
-        </w:rPr>
-        <w:t>[j]-1]=t[</w:t>
-      </w:r>
-      <w:proofErr w:type="spellStart"/>
-      <w:r>
-        <w:rPr>
-          <w:rFonts w:ascii="Times New Roman" w:eastAsia="仿宋" w:hAnsi="Times New Roman" w:cs="Times New Roman"/>
-          <w:sz w:val="24"/>
-          <w:szCs w:val="24"/>
-        </w:rPr>
-        <w:t>i</w:t>
-      </w:r>
-      <w:proofErr w:type="spellEnd"/>
-      <w:r>
-        <w:rPr>
-          <w:rFonts w:ascii="Times New Roman" w:eastAsia="仿宋" w:hAnsi="Times New Roman" w:cs="Times New Roman"/>
-          <w:sz w:val="24"/>
-          <w:szCs w:val="24"/>
-        </w:rPr>
-        <w:t>-next[j],</w:t>
-      </w:r>
-      <w:proofErr w:type="spellStart"/>
-      <w:r>
-        <w:rPr>
-          <w:rFonts w:ascii="Times New Roman" w:eastAsia="仿宋" w:hAnsi="Times New Roman" w:cs="Times New Roman"/>
-          <w:sz w:val="24"/>
-          <w:szCs w:val="24"/>
-        </w:rPr>
-        <w:t>i</w:t>
-      </w:r>
-      <w:proofErr w:type="spellEnd"/>
-      <w:r>
-        <w:rPr>
-          <w:rFonts w:ascii="Times New Roman" w:eastAsia="仿宋" w:hAnsi="Times New Roman" w:cs="Times New Roman"/>
-          <w:sz w:val="24"/>
-          <w:szCs w:val="24"/>
-        </w:rPr>
-        <w:t>-1]</w:t>
-      </w:r>
-      <w:r>
-        <w:rPr>
-          <w:rFonts w:ascii="Times New Roman" w:eastAsia="仿宋" w:hAnsi="Times New Roman" w:cs="Times New Roman" w:hint="eastAsia"/>
-          <w:sz w:val="24"/>
-          <w:szCs w:val="24"/>
-        </w:rPr>
-        <w:t>，由</w:t>
-      </w:r>
-      <w:r>
-        <w:rPr>
-          <w:rFonts w:ascii="Times New Roman" w:eastAsia="仿宋" w:hAnsi="Times New Roman" w:cs="Times New Roman" w:hint="eastAsia"/>
-          <w:sz w:val="24"/>
-          <w:szCs w:val="24"/>
-        </w:rPr>
-        <w:t>next</w:t>
-      </w:r>
-      <w:r>
-        <w:rPr>
-          <w:rFonts w:ascii="Times New Roman" w:eastAsia="仿宋" w:hAnsi="Times New Roman" w:cs="Times New Roman" w:hint="eastAsia"/>
-          <w:sz w:val="24"/>
-          <w:szCs w:val="24"/>
-        </w:rPr>
-        <w:t>定义可知其正确性，这样就能相对暴力算法加快移位。</w:t>
+        <w:t>另一种写法</w:t>
+      </w:r>
+      <w:r>
+        <w:rPr>
+          <w:rFonts w:ascii="Times New Roman" w:eastAsia="仿宋" w:hAnsi="Times New Roman" w:cs="Times New Roman" w:hint="eastAsia"/>
+          <w:sz w:val="24"/>
+          <w:szCs w:val="24"/>
+        </w:rPr>
+        <w:t>：</w:t>
       </w:r>
     </w:p>
     <w:p>
@@ -6040,11 +5674,47 @@
       </w:pPr>
       <w:r>
         <w:rPr>
-          <w:rFonts w:ascii="Times New Roman" w:eastAsia="仿宋" w:hAnsi="Times New Roman" w:cs="Times New Roman" w:hint="eastAsia"/>
-          <w:sz w:val="24"/>
-          <w:szCs w:val="24"/>
-        </w:rPr>
-        <w:t>代码如下：</w:t>
+          <w:rFonts w:ascii="Times New Roman" w:eastAsia="仿宋" w:hAnsi="Times New Roman" w:cs="Times New Roman"/>
+          <w:sz w:val="24"/>
+          <w:szCs w:val="24"/>
+        </w:rPr>
+        <w:t xml:space="preserve">for </w:t>
+      </w:r>
+      <w:proofErr w:type="spellStart"/>
+      <w:r>
+        <w:rPr>
+          <w:rFonts w:ascii="Times New Roman" w:eastAsia="仿宋" w:hAnsi="Times New Roman" w:cs="Times New Roman"/>
+          <w:sz w:val="24"/>
+          <w:szCs w:val="24"/>
+        </w:rPr>
+        <w:t>i</w:t>
+      </w:r>
+      <w:proofErr w:type="spellEnd"/>
+      <w:r>
+        <w:rPr>
+          <w:rFonts w:ascii="Times New Roman" w:eastAsia="仿宋" w:hAnsi="Times New Roman" w:cs="Times New Roman"/>
+          <w:sz w:val="24"/>
+          <w:szCs w:val="24"/>
+        </w:rPr>
+        <w:t xml:space="preserve"> in </w:t>
+      </w:r>
+      <w:proofErr w:type="gramStart"/>
+      <w:r>
+        <w:rPr>
+          <w:rFonts w:ascii="Times New Roman" w:eastAsia="仿宋" w:hAnsi="Times New Roman" w:cs="Times New Roman"/>
+          <w:sz w:val="24"/>
+          <w:szCs w:val="24"/>
+        </w:rPr>
+        <w:t>range(</w:t>
+      </w:r>
+      <w:proofErr w:type="gramEnd"/>
+      <w:r>
+        <w:rPr>
+          <w:rFonts w:ascii="Times New Roman" w:eastAsia="仿宋" w:hAnsi="Times New Roman" w:cs="Times New Roman"/>
+          <w:sz w:val="24"/>
+          <w:szCs w:val="24"/>
+        </w:rPr>
+        <w:t>1, n):</w:t>
       </w:r>
     </w:p>
     <w:p>
@@ -6061,17 +5731,42 @@
           <w:sz w:val="24"/>
           <w:szCs w:val="24"/>
         </w:rPr>
-        <w:t xml:space="preserve">def </w:t>
+        <w:t xml:space="preserve">   </w:t>
+      </w:r>
+      <w:r>
+        <w:rPr>
+          <w:rFonts w:ascii="Times New Roman" w:eastAsia="仿宋" w:hAnsi="Times New Roman" w:cs="Times New Roman"/>
+          <w:sz w:val="24"/>
+          <w:szCs w:val="24"/>
+        </w:rPr>
+        <w:t xml:space="preserve"> </w:t>
+      </w:r>
+      <w:r>
+        <w:rPr>
+          <w:rFonts w:ascii="Times New Roman" w:eastAsia="仿宋" w:hAnsi="Times New Roman" w:cs="Times New Roman"/>
+          <w:sz w:val="24"/>
+          <w:szCs w:val="24"/>
+        </w:rPr>
+        <w:t xml:space="preserve">j = </w:t>
+      </w:r>
+      <w:proofErr w:type="gramStart"/>
+      <w:r>
+        <w:rPr>
+          <w:rFonts w:ascii="Times New Roman" w:eastAsia="仿宋" w:hAnsi="Times New Roman" w:cs="Times New Roman"/>
+          <w:sz w:val="24"/>
+          <w:szCs w:val="24"/>
+        </w:rPr>
+        <w:t>fail[</w:t>
       </w:r>
       <w:proofErr w:type="spellStart"/>
-      <w:proofErr w:type="gramStart"/>
-      <w:r>
-        <w:rPr>
-          <w:rFonts w:ascii="Times New Roman" w:eastAsia="仿宋" w:hAnsi="Times New Roman" w:cs="Times New Roman"/>
-          <w:sz w:val="24"/>
-          <w:szCs w:val="24"/>
-        </w:rPr>
-        <w:t>kmp</w:t>
+      <w:proofErr w:type="gramEnd"/>
+      <w:r>
+        <w:rPr>
+          <w:rFonts w:ascii="Times New Roman" w:eastAsia="仿宋" w:hAnsi="Times New Roman" w:cs="Times New Roman"/>
+          <w:sz w:val="24"/>
+          <w:szCs w:val="24"/>
+        </w:rPr>
+        <w:t>i</w:t>
       </w:r>
       <w:proofErr w:type="spellEnd"/>
       <w:r>
@@ -6080,16 +5775,7 @@
           <w:sz w:val="24"/>
           <w:szCs w:val="24"/>
         </w:rPr>
-        <w:t>(</w:t>
-      </w:r>
-      <w:proofErr w:type="gramEnd"/>
-      <w:r>
-        <w:rPr>
-          <w:rFonts w:ascii="Times New Roman" w:eastAsia="仿宋" w:hAnsi="Times New Roman" w:cs="Times New Roman"/>
-          <w:sz w:val="24"/>
-          <w:szCs w:val="24"/>
-        </w:rPr>
-        <w:t>target, pattern):</w:t>
+        <w:t xml:space="preserve"> - 1]</w:t>
       </w:r>
     </w:p>
     <w:p>
@@ -6106,7 +5792,25 @@
           <w:sz w:val="24"/>
           <w:szCs w:val="24"/>
         </w:rPr>
-        <w:t xml:space="preserve">    next = </w:t>
+        <w:t xml:space="preserve">    while </w:t>
+      </w:r>
+      <w:proofErr w:type="gramStart"/>
+      <w:r>
+        <w:rPr>
+          <w:rFonts w:ascii="Times New Roman" w:eastAsia="仿宋" w:hAnsi="Times New Roman" w:cs="Times New Roman"/>
+          <w:sz w:val="24"/>
+          <w:szCs w:val="24"/>
+        </w:rPr>
+        <w:t>j !</w:t>
+      </w:r>
+      <w:proofErr w:type="gramEnd"/>
+      <w:r>
+        <w:rPr>
+          <w:rFonts w:ascii="Times New Roman" w:eastAsia="仿宋" w:hAnsi="Times New Roman" w:cs="Times New Roman"/>
+          <w:sz w:val="24"/>
+          <w:szCs w:val="24"/>
+        </w:rPr>
+        <w:t>= -1 and s[j + 1] != s[</w:t>
       </w:r>
       <w:proofErr w:type="spellStart"/>
       <w:r>
@@ -6115,7 +5819,7 @@
           <w:sz w:val="24"/>
           <w:szCs w:val="24"/>
         </w:rPr>
-        <w:t>get_next</w:t>
+        <w:t>i</w:t>
       </w:r>
       <w:proofErr w:type="spellEnd"/>
       <w:r>
@@ -6124,7 +5828,7 @@
           <w:sz w:val="24"/>
           <w:szCs w:val="24"/>
         </w:rPr>
-        <w:t>(pattern)</w:t>
+        <w:t>]:</w:t>
       </w:r>
     </w:p>
     <w:p>
@@ -6141,25 +5845,7 @@
           <w:sz w:val="24"/>
           <w:szCs w:val="24"/>
         </w:rPr>
-        <w:t xml:space="preserve">    </w:t>
-      </w:r>
-      <w:proofErr w:type="spellStart"/>
-      <w:r>
-        <w:rPr>
-          <w:rFonts w:ascii="Times New Roman" w:eastAsia="仿宋" w:hAnsi="Times New Roman" w:cs="Times New Roman"/>
-          <w:sz w:val="24"/>
-          <w:szCs w:val="24"/>
-        </w:rPr>
-        <w:t>i</w:t>
-      </w:r>
-      <w:proofErr w:type="spellEnd"/>
-      <w:r>
-        <w:rPr>
-          <w:rFonts w:ascii="Times New Roman" w:eastAsia="仿宋" w:hAnsi="Times New Roman" w:cs="Times New Roman"/>
-          <w:sz w:val="24"/>
-          <w:szCs w:val="24"/>
-        </w:rPr>
-        <w:t>, j = 0, 0</w:t>
+        <w:t xml:space="preserve">        j = fail[j]</w:t>
       </w:r>
     </w:p>
     <w:p>
@@ -6176,7 +5862,25 @@
           <w:sz w:val="24"/>
           <w:szCs w:val="24"/>
         </w:rPr>
-        <w:t xml:space="preserve">    while </w:t>
+        <w:t xml:space="preserve">    if </w:t>
+      </w:r>
+      <w:proofErr w:type="gramStart"/>
+      <w:r>
+        <w:rPr>
+          <w:rFonts w:ascii="Times New Roman" w:eastAsia="仿宋" w:hAnsi="Times New Roman" w:cs="Times New Roman"/>
+          <w:sz w:val="24"/>
+          <w:szCs w:val="24"/>
+        </w:rPr>
+        <w:t>s[</w:t>
+      </w:r>
+      <w:proofErr w:type="gramEnd"/>
+      <w:r>
+        <w:rPr>
+          <w:rFonts w:ascii="Times New Roman" w:eastAsia="仿宋" w:hAnsi="Times New Roman" w:cs="Times New Roman"/>
+          <w:sz w:val="24"/>
+          <w:szCs w:val="24"/>
+        </w:rPr>
+        <w:t>j + 1] == s[</w:t>
       </w:r>
       <w:proofErr w:type="spellStart"/>
       <w:r>
@@ -6194,43 +5898,7 @@
           <w:sz w:val="24"/>
           <w:szCs w:val="24"/>
         </w:rPr>
-        <w:t xml:space="preserve"> &lt; </w:t>
-      </w:r>
-      <w:proofErr w:type="spellStart"/>
-      <w:r>
-        <w:rPr>
-          <w:rFonts w:ascii="Times New Roman" w:eastAsia="仿宋" w:hAnsi="Times New Roman" w:cs="Times New Roman"/>
-          <w:sz w:val="24"/>
-          <w:szCs w:val="24"/>
-        </w:rPr>
-        <w:t>len</w:t>
-      </w:r>
-      <w:proofErr w:type="spellEnd"/>
-      <w:r>
-        <w:rPr>
-          <w:rFonts w:ascii="Times New Roman" w:eastAsia="仿宋" w:hAnsi="Times New Roman" w:cs="Times New Roman"/>
-          <w:sz w:val="24"/>
-          <w:szCs w:val="24"/>
-        </w:rPr>
-        <w:t xml:space="preserve">(target) and j &lt; </w:t>
-      </w:r>
-      <w:proofErr w:type="spellStart"/>
-      <w:r>
-        <w:rPr>
-          <w:rFonts w:ascii="Times New Roman" w:eastAsia="仿宋" w:hAnsi="Times New Roman" w:cs="Times New Roman"/>
-          <w:sz w:val="24"/>
-          <w:szCs w:val="24"/>
-        </w:rPr>
-        <w:t>len</w:t>
-      </w:r>
-      <w:proofErr w:type="spellEnd"/>
-      <w:r>
-        <w:rPr>
-          <w:rFonts w:ascii="Times New Roman" w:eastAsia="仿宋" w:hAnsi="Times New Roman" w:cs="Times New Roman"/>
-          <w:sz w:val="24"/>
-          <w:szCs w:val="24"/>
-        </w:rPr>
-        <w:t>(pattern):</w:t>
+        <w:t>]:</w:t>
       </w:r>
     </w:p>
     <w:p>
@@ -6247,7 +5915,7 @@
           <w:sz w:val="24"/>
           <w:szCs w:val="24"/>
         </w:rPr>
-        <w:t xml:space="preserve">        if j == -1 or pattern[j] == target[</w:t>
+        <w:t xml:space="preserve">        fail[</w:t>
       </w:r>
       <w:proofErr w:type="spellStart"/>
       <w:r>
@@ -6265,111 +5933,140 @@
           <w:sz w:val="24"/>
           <w:szCs w:val="24"/>
         </w:rPr>
-        <w:t>]:</w:t>
+        <w:t>] = j + 1</w:t>
       </w:r>
     </w:p>
     <w:p>
       <w:pPr>
         <w:rPr>
-          <w:rFonts w:ascii="Times New Roman" w:eastAsia="仿宋" w:hAnsi="Times New Roman" w:cs="Times New Roman"/>
+          <w:rFonts w:ascii="Times New Roman" w:eastAsia="仿宋" w:hAnsi="Times New Roman" w:cs="Times New Roman" w:hint="eastAsia"/>
           <w:sz w:val="24"/>
           <w:szCs w:val="24"/>
         </w:rPr>
       </w:pPr>
       <w:r>
         <w:rPr>
-          <w:rFonts w:ascii="Times New Roman" w:eastAsia="仿宋" w:hAnsi="Times New Roman" w:cs="Times New Roman"/>
-          <w:sz w:val="24"/>
-          <w:szCs w:val="24"/>
-        </w:rPr>
-        <w:t xml:space="preserve">            </w:t>
+          <w:rFonts w:ascii="Times New Roman" w:eastAsia="仿宋" w:hAnsi="Times New Roman" w:cs="Times New Roman" w:hint="eastAsia"/>
+          <w:sz w:val="24"/>
+          <w:szCs w:val="24"/>
+        </w:rPr>
+        <w:t>将第一种写法中</w:t>
+      </w:r>
+      <w:r>
+        <w:rPr>
+          <w:rFonts w:ascii="Times New Roman" w:eastAsia="仿宋" w:hAnsi="Times New Roman" w:cs="Times New Roman" w:hint="eastAsia"/>
+          <w:sz w:val="24"/>
+          <w:szCs w:val="24"/>
+        </w:rPr>
+        <w:t>if</w:t>
+      </w:r>
+      <w:r>
+        <w:rPr>
+          <w:rFonts w:ascii="Times New Roman" w:eastAsia="仿宋" w:hAnsi="Times New Roman" w:cs="Times New Roman" w:hint="eastAsia"/>
+          <w:sz w:val="24"/>
+          <w:szCs w:val="24"/>
+        </w:rPr>
+        <w:t>条件进行了压缩，首先是不满足相等条件需要将前缀指针回退到之前位置，直到回退到字符</w:t>
+      </w:r>
+      <w:proofErr w:type="gramStart"/>
+      <w:r>
+        <w:rPr>
+          <w:rFonts w:ascii="Times New Roman" w:eastAsia="仿宋" w:hAnsi="Times New Roman" w:cs="Times New Roman" w:hint="eastAsia"/>
+          <w:sz w:val="24"/>
+          <w:szCs w:val="24"/>
+        </w:rPr>
+        <w:t>首或者</w:t>
+      </w:r>
+      <w:proofErr w:type="gramEnd"/>
+      <w:r>
+        <w:rPr>
+          <w:rFonts w:ascii="Times New Roman" w:eastAsia="仿宋" w:hAnsi="Times New Roman" w:cs="Times New Roman" w:hint="eastAsia"/>
+          <w:sz w:val="24"/>
+          <w:szCs w:val="24"/>
+        </w:rPr>
+        <w:t>一个相等的位置。如果相等则赋为</w:t>
       </w:r>
       <w:proofErr w:type="spellStart"/>
       <w:r>
         <w:rPr>
-          <w:rFonts w:ascii="Times New Roman" w:eastAsia="仿宋" w:hAnsi="Times New Roman" w:cs="Times New Roman"/>
-          <w:sz w:val="24"/>
-          <w:szCs w:val="24"/>
-        </w:rPr>
-        <w:t>i</w:t>
+          <w:rFonts w:ascii="Times New Roman" w:eastAsia="仿宋" w:hAnsi="Times New Roman" w:cs="Times New Roman" w:hint="eastAsia"/>
+          <w:sz w:val="24"/>
+          <w:szCs w:val="24"/>
+        </w:rPr>
+        <w:t>j</w:t>
+      </w:r>
+      <w:r>
+        <w:rPr>
+          <w:rFonts w:ascii="Times New Roman" w:eastAsia="仿宋" w:hAnsi="Times New Roman" w:cs="Times New Roman"/>
+          <w:sz w:val="24"/>
+          <w:szCs w:val="24"/>
+        </w:rPr>
+        <w:t>+1</w:t>
       </w:r>
       <w:proofErr w:type="spellEnd"/>
       <w:r>
         <w:rPr>
-          <w:rFonts w:ascii="Times New Roman" w:eastAsia="仿宋" w:hAnsi="Times New Roman" w:cs="Times New Roman"/>
-          <w:sz w:val="24"/>
-          <w:szCs w:val="24"/>
-        </w:rPr>
-        <w:t xml:space="preserve"> += 1</w:t>
-      </w:r>
-    </w:p>
-    <w:p>
-      <w:pPr>
-        <w:rPr>
-          <w:rFonts w:ascii="Times New Roman" w:eastAsia="仿宋" w:hAnsi="Times New Roman" w:cs="Times New Roman"/>
-          <w:sz w:val="24"/>
-          <w:szCs w:val="24"/>
-        </w:rPr>
-      </w:pPr>
-      <w:r>
-        <w:rPr>
-          <w:rFonts w:ascii="Times New Roman" w:eastAsia="仿宋" w:hAnsi="Times New Roman" w:cs="Times New Roman"/>
-          <w:sz w:val="24"/>
-          <w:szCs w:val="24"/>
-        </w:rPr>
-        <w:t xml:space="preserve">            j += 1</w:t>
-      </w:r>
-    </w:p>
-    <w:p>
-      <w:pPr>
-        <w:rPr>
-          <w:rFonts w:ascii="Times New Roman" w:eastAsia="仿宋" w:hAnsi="Times New Roman" w:cs="Times New Roman"/>
-          <w:sz w:val="24"/>
-          <w:szCs w:val="24"/>
-        </w:rPr>
-      </w:pPr>
-      <w:r>
-        <w:rPr>
-          <w:rFonts w:ascii="Times New Roman" w:eastAsia="仿宋" w:hAnsi="Times New Roman" w:cs="Times New Roman"/>
-          <w:sz w:val="24"/>
-          <w:szCs w:val="24"/>
-        </w:rPr>
-        <w:lastRenderedPageBreak/>
-        <w:t xml:space="preserve">        else:</w:t>
-      </w:r>
-    </w:p>
-    <w:p>
-      <w:pPr>
-        <w:rPr>
-          <w:rFonts w:ascii="Times New Roman" w:eastAsia="仿宋" w:hAnsi="Times New Roman" w:cs="Times New Roman"/>
-          <w:sz w:val="24"/>
-          <w:szCs w:val="24"/>
-        </w:rPr>
-      </w:pPr>
-      <w:r>
-        <w:rPr>
-          <w:rFonts w:ascii="Times New Roman" w:eastAsia="仿宋" w:hAnsi="Times New Roman" w:cs="Times New Roman"/>
-          <w:sz w:val="24"/>
-          <w:szCs w:val="24"/>
-        </w:rPr>
-        <w:t xml:space="preserve">            j = next[j]</w:t>
-      </w:r>
-    </w:p>
-    <w:p>
-      <w:pPr>
-        <w:rPr>
-          <w:rFonts w:ascii="Times New Roman" w:eastAsia="仿宋" w:hAnsi="Times New Roman" w:cs="Times New Roman"/>
-          <w:sz w:val="24"/>
-          <w:szCs w:val="24"/>
-        </w:rPr>
-      </w:pPr>
-      <w:r>
-        <w:rPr>
-          <w:rFonts w:ascii="Times New Roman" w:eastAsia="仿宋" w:hAnsi="Times New Roman" w:cs="Times New Roman"/>
-          <w:sz w:val="24"/>
-          <w:szCs w:val="24"/>
-        </w:rPr>
-        <w:t xml:space="preserve">    if j &gt;= </w:t>
+          <w:rFonts w:ascii="Times New Roman" w:eastAsia="仿宋" w:hAnsi="Times New Roman" w:cs="Times New Roman" w:hint="eastAsia"/>
+          <w:sz w:val="24"/>
+          <w:szCs w:val="24"/>
+        </w:rPr>
+        <w:t>，否则默认为</w:t>
+      </w:r>
+      <w:r>
+        <w:rPr>
+          <w:rFonts w:ascii="Times New Roman" w:eastAsia="仿宋" w:hAnsi="Times New Roman" w:cs="Times New Roman" w:hint="eastAsia"/>
+          <w:sz w:val="24"/>
+          <w:szCs w:val="24"/>
+        </w:rPr>
+        <w:t>-1.</w:t>
+      </w:r>
+      <w:r>
+        <w:rPr>
+          <w:rFonts w:ascii="Times New Roman" w:eastAsia="仿宋" w:hAnsi="Times New Roman" w:cs="Times New Roman" w:hint="eastAsia"/>
+          <w:sz w:val="24"/>
+          <w:szCs w:val="24"/>
+        </w:rPr>
+        <w:t>例如回退到</w:t>
+      </w:r>
+      <w:r>
+        <w:rPr>
+          <w:rFonts w:ascii="Times New Roman" w:eastAsia="仿宋" w:hAnsi="Times New Roman" w:cs="Times New Roman" w:hint="eastAsia"/>
+          <w:sz w:val="24"/>
+          <w:szCs w:val="24"/>
+        </w:rPr>
+        <w:t>j</w:t>
+      </w:r>
+      <w:r>
+        <w:rPr>
+          <w:rFonts w:ascii="Times New Roman" w:eastAsia="仿宋" w:hAnsi="Times New Roman" w:cs="Times New Roman"/>
+          <w:sz w:val="24"/>
+          <w:szCs w:val="24"/>
+        </w:rPr>
+        <w:t>==-1</w:t>
+      </w:r>
+      <w:r>
+        <w:rPr>
+          <w:rFonts w:ascii="Times New Roman" w:eastAsia="仿宋" w:hAnsi="Times New Roman" w:cs="Times New Roman" w:hint="eastAsia"/>
+          <w:sz w:val="24"/>
+          <w:szCs w:val="24"/>
+        </w:rPr>
+        <w:t>的情况，则</w:t>
+      </w:r>
+      <w:r>
+        <w:rPr>
+          <w:rFonts w:ascii="Times New Roman" w:eastAsia="仿宋" w:hAnsi="Times New Roman" w:cs="Times New Roman" w:hint="eastAsia"/>
+          <w:sz w:val="24"/>
+          <w:szCs w:val="24"/>
+        </w:rPr>
+        <w:t>s</w:t>
+      </w:r>
+      <w:r>
+        <w:rPr>
+          <w:rFonts w:ascii="Times New Roman" w:eastAsia="仿宋" w:hAnsi="Times New Roman" w:cs="Times New Roman"/>
+          <w:sz w:val="24"/>
+          <w:szCs w:val="24"/>
+        </w:rPr>
+        <w:t>[</w:t>
       </w:r>
       <w:proofErr w:type="spellStart"/>
       <w:r>
@@ -6378,7 +6075,7 @@
           <w:sz w:val="24"/>
           <w:szCs w:val="24"/>
         </w:rPr>
-        <w:t>len</w:t>
+        <w:t>j+1</w:t>
       </w:r>
       <w:proofErr w:type="spellEnd"/>
       <w:r>
@@ -6387,7 +6084,47 @@
           <w:sz w:val="24"/>
           <w:szCs w:val="24"/>
         </w:rPr>
-        <w:t>(pattern):</w:t>
+        <w:t>]</w:t>
+      </w:r>
+      <w:r>
+        <w:rPr>
+          <w:rFonts w:ascii="Times New Roman" w:eastAsia="仿宋" w:hAnsi="Times New Roman" w:cs="Times New Roman" w:hint="eastAsia"/>
+          <w:sz w:val="24"/>
+          <w:szCs w:val="24"/>
+        </w:rPr>
+        <w:t>为</w:t>
+      </w:r>
+      <w:r>
+        <w:rPr>
+          <w:rFonts w:ascii="Times New Roman" w:eastAsia="仿宋" w:hAnsi="Times New Roman" w:cs="Times New Roman" w:hint="eastAsia"/>
+          <w:sz w:val="24"/>
+          <w:szCs w:val="24"/>
+        </w:rPr>
+        <w:t>s</w:t>
+      </w:r>
+      <w:r>
+        <w:rPr>
+          <w:rFonts w:ascii="Times New Roman" w:eastAsia="仿宋" w:hAnsi="Times New Roman" w:cs="Times New Roman"/>
+          <w:sz w:val="24"/>
+          <w:szCs w:val="24"/>
+        </w:rPr>
+        <w:t>[0]</w:t>
+      </w:r>
+      <w:r>
+        <w:rPr>
+          <w:rFonts w:ascii="Times New Roman" w:eastAsia="仿宋" w:hAnsi="Times New Roman" w:cs="Times New Roman" w:hint="eastAsia"/>
+          <w:sz w:val="24"/>
+          <w:szCs w:val="24"/>
+        </w:rPr>
+        <w:t>，如果相等则指向</w:t>
+      </w:r>
+      <w:r>
+        <w:rPr>
+          <w:rFonts w:ascii="Times New Roman" w:eastAsia="仿宋" w:hAnsi="Times New Roman" w:cs="Times New Roman" w:hint="eastAsia"/>
+          <w:sz w:val="24"/>
+          <w:szCs w:val="24"/>
+        </w:rPr>
+        <w:t>0.</w:t>
       </w:r>
       <w:bookmarkStart w:id="0" w:name="_GoBack"/>
       <w:bookmarkEnd w:id="0"/>
@@ -6402,15 +6139,91 @@
       </w:pPr>
       <w:r>
         <w:rPr>
-          <w:rFonts w:ascii="Times New Roman" w:eastAsia="仿宋" w:hAnsi="Times New Roman" w:cs="Times New Roman"/>
-          <w:sz w:val="24"/>
-          <w:szCs w:val="24"/>
-        </w:rPr>
-        <w:t xml:space="preserve">        return </w:t>
+          <w:rFonts w:ascii="Times New Roman" w:eastAsia="仿宋" w:hAnsi="Times New Roman" w:cs="Times New Roman" w:hint="eastAsia"/>
+          <w:sz w:val="24"/>
+          <w:szCs w:val="24"/>
+        </w:rPr>
+        <w:t>2</w:t>
+      </w:r>
+      <w:r>
+        <w:rPr>
+          <w:rFonts w:ascii="Times New Roman" w:eastAsia="仿宋" w:hAnsi="Times New Roman" w:cs="Times New Roman" w:hint="eastAsia"/>
+          <w:sz w:val="24"/>
+          <w:szCs w:val="24"/>
+        </w:rPr>
+        <w:t>）</w:t>
       </w:r>
       <w:proofErr w:type="spellStart"/>
       <w:r>
         <w:rPr>
+          <w:rFonts w:ascii="Times New Roman" w:eastAsia="仿宋" w:hAnsi="Times New Roman" w:cs="Times New Roman" w:hint="eastAsia"/>
+          <w:sz w:val="24"/>
+          <w:szCs w:val="24"/>
+        </w:rPr>
+        <w:t>KMP</w:t>
+      </w:r>
+      <w:proofErr w:type="spellEnd"/>
+      <w:r>
+        <w:rPr>
+          <w:rFonts w:ascii="Times New Roman" w:eastAsia="仿宋" w:hAnsi="Times New Roman" w:cs="Times New Roman" w:hint="eastAsia"/>
+          <w:sz w:val="24"/>
+          <w:szCs w:val="24"/>
+        </w:rPr>
+        <w:t>算法：已知</w:t>
+      </w:r>
+      <w:r>
+        <w:rPr>
+          <w:rFonts w:ascii="Times New Roman" w:eastAsia="仿宋" w:hAnsi="Times New Roman" w:cs="Times New Roman" w:hint="eastAsia"/>
+          <w:sz w:val="24"/>
+          <w:szCs w:val="24"/>
+        </w:rPr>
+        <w:t>next</w:t>
+      </w:r>
+      <w:r>
+        <w:rPr>
+          <w:rFonts w:ascii="Times New Roman" w:eastAsia="仿宋" w:hAnsi="Times New Roman" w:cs="Times New Roman" w:hint="eastAsia"/>
+          <w:sz w:val="24"/>
+          <w:szCs w:val="24"/>
+        </w:rPr>
+        <w:t>数组之后，</w:t>
+      </w:r>
+      <w:proofErr w:type="spellStart"/>
+      <w:r>
+        <w:rPr>
+          <w:rFonts w:ascii="Times New Roman" w:eastAsia="仿宋" w:hAnsi="Times New Roman" w:cs="Times New Roman" w:hint="eastAsia"/>
+          <w:sz w:val="24"/>
+          <w:szCs w:val="24"/>
+        </w:rPr>
+        <w:t>KMP</w:t>
+      </w:r>
+      <w:proofErr w:type="spellEnd"/>
+      <w:r>
+        <w:rPr>
+          <w:rFonts w:ascii="Times New Roman" w:eastAsia="仿宋" w:hAnsi="Times New Roman" w:cs="Times New Roman" w:hint="eastAsia"/>
+          <w:sz w:val="24"/>
+          <w:szCs w:val="24"/>
+        </w:rPr>
+        <w:t>算法很简单，在每次匹配的过程中，如果出现不匹配的字符即</w:t>
+      </w:r>
+      <w:r>
+        <w:rPr>
+          <w:rFonts w:ascii="Times New Roman" w:eastAsia="仿宋" w:hAnsi="Times New Roman" w:cs="Times New Roman" w:hint="eastAsia"/>
+          <w:sz w:val="24"/>
+          <w:szCs w:val="24"/>
+        </w:rPr>
+        <w:t>t</w:t>
+      </w:r>
+      <w:r>
+        <w:rPr>
+          <w:rFonts w:ascii="Times New Roman" w:eastAsia="仿宋" w:hAnsi="Times New Roman" w:cs="Times New Roman"/>
+          <w:sz w:val="24"/>
+          <w:szCs w:val="24"/>
+        </w:rPr>
+        <w:t>arget[</w:t>
+      </w:r>
+      <w:proofErr w:type="spellStart"/>
+      <w:r>
+        <w:rPr>
           <w:rFonts w:ascii="Times New Roman" w:eastAsia="仿宋" w:hAnsi="Times New Roman" w:cs="Times New Roman"/>
           <w:sz w:val="24"/>
           <w:szCs w:val="24"/>
@@ -6424,16 +6237,48 @@
           <w:sz w:val="24"/>
           <w:szCs w:val="24"/>
         </w:rPr>
-        <w:t xml:space="preserve"> - </w:t>
+        <w:t>]!=pattern[j]</w:t>
+      </w:r>
+      <w:r>
+        <w:rPr>
+          <w:rFonts w:ascii="Times New Roman" w:eastAsia="仿宋" w:hAnsi="Times New Roman" w:cs="Times New Roman" w:hint="eastAsia"/>
+          <w:sz w:val="24"/>
+          <w:szCs w:val="24"/>
+        </w:rPr>
+        <w:t>，令</w:t>
+      </w:r>
+      <w:r>
+        <w:rPr>
+          <w:rFonts w:ascii="Times New Roman" w:eastAsia="仿宋" w:hAnsi="Times New Roman" w:cs="Times New Roman" w:hint="eastAsia"/>
+          <w:sz w:val="24"/>
+          <w:szCs w:val="24"/>
+        </w:rPr>
+        <w:t>j</w:t>
+      </w:r>
+      <w:r>
+        <w:rPr>
+          <w:rFonts w:ascii="Times New Roman" w:eastAsia="仿宋" w:hAnsi="Times New Roman" w:cs="Times New Roman"/>
+          <w:sz w:val="24"/>
+          <w:szCs w:val="24"/>
+        </w:rPr>
+        <w:t>=next[j]</w:t>
+      </w:r>
+      <w:r>
+        <w:rPr>
+          <w:rFonts w:ascii="Times New Roman" w:eastAsia="仿宋" w:hAnsi="Times New Roman" w:cs="Times New Roman" w:hint="eastAsia"/>
+          <w:sz w:val="24"/>
+          <w:szCs w:val="24"/>
+        </w:rPr>
+        <w:t>，如果相等则</w:t>
       </w:r>
       <w:proofErr w:type="spellStart"/>
       <w:r>
         <w:rPr>
-          <w:rFonts w:ascii="Times New Roman" w:eastAsia="仿宋" w:hAnsi="Times New Roman" w:cs="Times New Roman"/>
-          <w:sz w:val="24"/>
-          <w:szCs w:val="24"/>
-        </w:rPr>
-        <w:t>len</w:t>
+          <w:rFonts w:ascii="Times New Roman" w:eastAsia="仿宋" w:hAnsi="Times New Roman" w:cs="Times New Roman" w:hint="eastAsia"/>
+          <w:sz w:val="24"/>
+          <w:szCs w:val="24"/>
+        </w:rPr>
+        <w:t>i</w:t>
       </w:r>
       <w:proofErr w:type="spellEnd"/>
       <w:r>
@@ -6442,30 +6287,681 @@
           <w:sz w:val="24"/>
           <w:szCs w:val="24"/>
         </w:rPr>
-        <w:t>(pattern)</w:t>
+        <w:t xml:space="preserve"> </w:t>
+      </w:r>
+      <w:proofErr w:type="spellStart"/>
+      <w:r>
+        <w:rPr>
+          <w:rFonts w:ascii="Times New Roman" w:eastAsia="仿宋" w:hAnsi="Times New Roman" w:cs="Times New Roman" w:hint="eastAsia"/>
+          <w:sz w:val="24"/>
+          <w:szCs w:val="24"/>
+        </w:rPr>
+        <w:t>j++</w:t>
+      </w:r>
+      <w:proofErr w:type="spellEnd"/>
+      <w:r>
+        <w:rPr>
+          <w:rFonts w:ascii="Times New Roman" w:eastAsia="仿宋" w:hAnsi="Times New Roman" w:cs="Times New Roman" w:hint="eastAsia"/>
+          <w:sz w:val="24"/>
+          <w:szCs w:val="24"/>
+        </w:rPr>
+        <w:t>。因</w:t>
+      </w:r>
+      <w:r>
+        <w:rPr>
+          <w:rFonts w:ascii="Times New Roman" w:eastAsia="仿宋" w:hAnsi="Times New Roman" w:cs="Times New Roman" w:hint="eastAsia"/>
+          <w:sz w:val="24"/>
+          <w:szCs w:val="24"/>
+        </w:rPr>
+        <w:lastRenderedPageBreak/>
+        <w:t>为不匹配时，</w:t>
+      </w:r>
+      <w:r>
+        <w:rPr>
+          <w:rFonts w:ascii="Times New Roman" w:eastAsia="仿宋" w:hAnsi="Times New Roman" w:cs="Times New Roman" w:hint="eastAsia"/>
+          <w:sz w:val="24"/>
+          <w:szCs w:val="24"/>
+        </w:rPr>
+        <w:t>p</w:t>
+      </w:r>
+      <w:r>
+        <w:rPr>
+          <w:rFonts w:ascii="Times New Roman" w:eastAsia="仿宋" w:hAnsi="Times New Roman" w:cs="Times New Roman"/>
+          <w:sz w:val="24"/>
+          <w:szCs w:val="24"/>
+        </w:rPr>
+        <w:t>[</w:t>
+      </w:r>
+      <w:proofErr w:type="spellStart"/>
+      <w:r>
+        <w:rPr>
+          <w:rFonts w:ascii="Times New Roman" w:eastAsia="仿宋" w:hAnsi="Times New Roman" w:cs="Times New Roman"/>
+          <w:sz w:val="24"/>
+          <w:szCs w:val="24"/>
+        </w:rPr>
+        <w:t>0,j</w:t>
+      </w:r>
+      <w:proofErr w:type="spellEnd"/>
+      <w:r>
+        <w:rPr>
+          <w:rFonts w:ascii="Times New Roman" w:eastAsia="仿宋" w:hAnsi="Times New Roman" w:cs="Times New Roman"/>
+          <w:sz w:val="24"/>
+          <w:szCs w:val="24"/>
+        </w:rPr>
+        <w:t>-1]=t[</w:t>
+      </w:r>
+      <w:proofErr w:type="spellStart"/>
+      <w:r>
+        <w:rPr>
+          <w:rFonts w:ascii="Times New Roman" w:eastAsia="仿宋" w:hAnsi="Times New Roman" w:cs="Times New Roman"/>
+          <w:sz w:val="24"/>
+          <w:szCs w:val="24"/>
+        </w:rPr>
+        <w:t>i</w:t>
+      </w:r>
+      <w:proofErr w:type="spellEnd"/>
+      <w:r>
+        <w:rPr>
+          <w:rFonts w:ascii="Times New Roman" w:eastAsia="仿宋" w:hAnsi="Times New Roman" w:cs="Times New Roman"/>
+          <w:sz w:val="24"/>
+          <w:szCs w:val="24"/>
+        </w:rPr>
+        <w:t xml:space="preserve">-j, </w:t>
+      </w:r>
+      <w:proofErr w:type="spellStart"/>
+      <w:r>
+        <w:rPr>
+          <w:rFonts w:ascii="Times New Roman" w:eastAsia="仿宋" w:hAnsi="Times New Roman" w:cs="Times New Roman"/>
+          <w:sz w:val="24"/>
+          <w:szCs w:val="24"/>
+        </w:rPr>
+        <w:t>i</w:t>
+      </w:r>
+      <w:proofErr w:type="spellEnd"/>
+      <w:r>
+        <w:rPr>
+          <w:rFonts w:ascii="Times New Roman" w:eastAsia="仿宋" w:hAnsi="Times New Roman" w:cs="Times New Roman"/>
+          <w:sz w:val="24"/>
+          <w:szCs w:val="24"/>
+        </w:rPr>
+        <w:t>-1]</w:t>
+      </w:r>
+      <w:r>
+        <w:rPr>
+          <w:rFonts w:ascii="Times New Roman" w:eastAsia="仿宋" w:hAnsi="Times New Roman" w:cs="Times New Roman" w:hint="eastAsia"/>
+          <w:sz w:val="24"/>
+          <w:szCs w:val="24"/>
+        </w:rPr>
+        <w:t>，</w:t>
+      </w:r>
+      <w:r>
+        <w:rPr>
+          <w:rFonts w:ascii="Times New Roman" w:eastAsia="仿宋" w:hAnsi="Times New Roman" w:cs="Times New Roman" w:hint="eastAsia"/>
+          <w:sz w:val="24"/>
+          <w:szCs w:val="24"/>
+        </w:rPr>
+        <w:t>j</w:t>
+      </w:r>
+      <w:r>
+        <w:rPr>
+          <w:rFonts w:ascii="Times New Roman" w:eastAsia="仿宋" w:hAnsi="Times New Roman" w:cs="Times New Roman" w:hint="eastAsia"/>
+          <w:sz w:val="24"/>
+          <w:szCs w:val="24"/>
+        </w:rPr>
+        <w:t>回溯到</w:t>
+      </w:r>
+      <w:r>
+        <w:rPr>
+          <w:rFonts w:ascii="Times New Roman" w:eastAsia="仿宋" w:hAnsi="Times New Roman" w:cs="Times New Roman" w:hint="eastAsia"/>
+          <w:sz w:val="24"/>
+          <w:szCs w:val="24"/>
+        </w:rPr>
+        <w:t>n</w:t>
+      </w:r>
+      <w:r>
+        <w:rPr>
+          <w:rFonts w:ascii="Times New Roman" w:eastAsia="仿宋" w:hAnsi="Times New Roman" w:cs="Times New Roman"/>
+          <w:sz w:val="24"/>
+          <w:szCs w:val="24"/>
+        </w:rPr>
+        <w:t>ext[j]</w:t>
+      </w:r>
+      <w:r>
+        <w:rPr>
+          <w:rFonts w:ascii="Times New Roman" w:eastAsia="仿宋" w:hAnsi="Times New Roman" w:cs="Times New Roman" w:hint="eastAsia"/>
+          <w:sz w:val="24"/>
+          <w:szCs w:val="24"/>
+        </w:rPr>
+        <w:t>可保证</w:t>
+      </w:r>
+      <w:r>
+        <w:rPr>
+          <w:rFonts w:ascii="Times New Roman" w:eastAsia="仿宋" w:hAnsi="Times New Roman" w:cs="Times New Roman" w:hint="eastAsia"/>
+          <w:sz w:val="24"/>
+          <w:szCs w:val="24"/>
+        </w:rPr>
+        <w:t>p</w:t>
+      </w:r>
+      <w:r>
+        <w:rPr>
+          <w:rFonts w:ascii="Times New Roman" w:eastAsia="仿宋" w:hAnsi="Times New Roman" w:cs="Times New Roman"/>
+          <w:sz w:val="24"/>
+          <w:szCs w:val="24"/>
+        </w:rPr>
+        <w:t>[</w:t>
+      </w:r>
+      <w:proofErr w:type="spellStart"/>
+      <w:r>
+        <w:rPr>
+          <w:rFonts w:ascii="Times New Roman" w:eastAsia="仿宋" w:hAnsi="Times New Roman" w:cs="Times New Roman"/>
+          <w:sz w:val="24"/>
+          <w:szCs w:val="24"/>
+        </w:rPr>
+        <w:t>0,next</w:t>
+      </w:r>
+      <w:proofErr w:type="spellEnd"/>
+      <w:r>
+        <w:rPr>
+          <w:rFonts w:ascii="Times New Roman" w:eastAsia="仿宋" w:hAnsi="Times New Roman" w:cs="Times New Roman"/>
+          <w:sz w:val="24"/>
+          <w:szCs w:val="24"/>
+        </w:rPr>
+        <w:t>[j]-1]=t[</w:t>
+      </w:r>
+      <w:proofErr w:type="spellStart"/>
+      <w:r>
+        <w:rPr>
+          <w:rFonts w:ascii="Times New Roman" w:eastAsia="仿宋" w:hAnsi="Times New Roman" w:cs="Times New Roman"/>
+          <w:sz w:val="24"/>
+          <w:szCs w:val="24"/>
+        </w:rPr>
+        <w:t>i</w:t>
+      </w:r>
+      <w:proofErr w:type="spellEnd"/>
+      <w:r>
+        <w:rPr>
+          <w:rFonts w:ascii="Times New Roman" w:eastAsia="仿宋" w:hAnsi="Times New Roman" w:cs="Times New Roman"/>
+          <w:sz w:val="24"/>
+          <w:szCs w:val="24"/>
+        </w:rPr>
+        <w:t>-next[j],</w:t>
+      </w:r>
+      <w:proofErr w:type="spellStart"/>
+      <w:r>
+        <w:rPr>
+          <w:rFonts w:ascii="Times New Roman" w:eastAsia="仿宋" w:hAnsi="Times New Roman" w:cs="Times New Roman"/>
+          <w:sz w:val="24"/>
+          <w:szCs w:val="24"/>
+        </w:rPr>
+        <w:t>i</w:t>
+      </w:r>
+      <w:proofErr w:type="spellEnd"/>
+      <w:r>
+        <w:rPr>
+          <w:rFonts w:ascii="Times New Roman" w:eastAsia="仿宋" w:hAnsi="Times New Roman" w:cs="Times New Roman"/>
+          <w:sz w:val="24"/>
+          <w:szCs w:val="24"/>
+        </w:rPr>
+        <w:t>-1]</w:t>
+      </w:r>
+      <w:r>
+        <w:rPr>
+          <w:rFonts w:ascii="Times New Roman" w:eastAsia="仿宋" w:hAnsi="Times New Roman" w:cs="Times New Roman" w:hint="eastAsia"/>
+          <w:sz w:val="24"/>
+          <w:szCs w:val="24"/>
+        </w:rPr>
+        <w:t>，由</w:t>
+      </w:r>
+      <w:r>
+        <w:rPr>
+          <w:rFonts w:ascii="Times New Roman" w:eastAsia="仿宋" w:hAnsi="Times New Roman" w:cs="Times New Roman" w:hint="eastAsia"/>
+          <w:sz w:val="24"/>
+          <w:szCs w:val="24"/>
+        </w:rPr>
+        <w:t>next</w:t>
+      </w:r>
+      <w:r>
+        <w:rPr>
+          <w:rFonts w:ascii="Times New Roman" w:eastAsia="仿宋" w:hAnsi="Times New Roman" w:cs="Times New Roman" w:hint="eastAsia"/>
+          <w:sz w:val="24"/>
+          <w:szCs w:val="24"/>
+        </w:rPr>
+        <w:t>定义可知其正确性，这样就能相对暴力算法加快移位。</w:t>
       </w:r>
     </w:p>
     <w:p>
       <w:pPr>
         <w:rPr>
-          <w:rFonts w:ascii="Times New Roman" w:eastAsia="仿宋" w:hAnsi="Times New Roman" w:cs="Times New Roman" w:hint="eastAsia"/>
+          <w:rFonts w:ascii="Times New Roman" w:eastAsia="仿宋" w:hAnsi="Times New Roman" w:cs="Times New Roman"/>
           <w:sz w:val="24"/>
           <w:szCs w:val="24"/>
         </w:rPr>
       </w:pPr>
       <w:r>
         <w:rPr>
-          <w:rFonts w:ascii="Times New Roman" w:eastAsia="仿宋" w:hAnsi="Times New Roman" w:cs="Times New Roman"/>
-          <w:sz w:val="24"/>
-          <w:szCs w:val="24"/>
-        </w:rPr>
-        <w:t xml:space="preserve">    return -1</w:t>
+          <w:rFonts w:ascii="Times New Roman" w:eastAsia="仿宋" w:hAnsi="Times New Roman" w:cs="Times New Roman" w:hint="eastAsia"/>
+          <w:sz w:val="24"/>
+          <w:szCs w:val="24"/>
+        </w:rPr>
+        <w:t>代码如下：</w:t>
       </w:r>
     </w:p>
     <w:p>
       <w:pPr>
         <w:rPr>
-          <w:rFonts w:ascii="Times New Roman" w:eastAsia="仿宋" w:hAnsi="Times New Roman" w:cs="Times New Roman" w:hint="eastAsia"/>
+          <w:rFonts w:ascii="Times New Roman" w:eastAsia="仿宋" w:hAnsi="Times New Roman" w:cs="Times New Roman"/>
+          <w:sz w:val="24"/>
+          <w:szCs w:val="24"/>
+        </w:rPr>
+      </w:pPr>
+      <w:r>
+        <w:rPr>
+          <w:rFonts w:ascii="Times New Roman" w:eastAsia="仿宋" w:hAnsi="Times New Roman" w:cs="Times New Roman"/>
+          <w:sz w:val="24"/>
+          <w:szCs w:val="24"/>
+        </w:rPr>
+        <w:t xml:space="preserve">def </w:t>
+      </w:r>
+      <w:proofErr w:type="spellStart"/>
+      <w:proofErr w:type="gramStart"/>
+      <w:r>
+        <w:rPr>
+          <w:rFonts w:ascii="Times New Roman" w:eastAsia="仿宋" w:hAnsi="Times New Roman" w:cs="Times New Roman"/>
+          <w:sz w:val="24"/>
+          <w:szCs w:val="24"/>
+        </w:rPr>
+        <w:t>kmp</w:t>
+      </w:r>
+      <w:proofErr w:type="spellEnd"/>
+      <w:r>
+        <w:rPr>
+          <w:rFonts w:ascii="Times New Roman" w:eastAsia="仿宋" w:hAnsi="Times New Roman" w:cs="Times New Roman"/>
+          <w:sz w:val="24"/>
+          <w:szCs w:val="24"/>
+        </w:rPr>
+        <w:t>(</w:t>
+      </w:r>
+      <w:proofErr w:type="gramEnd"/>
+      <w:r>
+        <w:rPr>
+          <w:rFonts w:ascii="Times New Roman" w:eastAsia="仿宋" w:hAnsi="Times New Roman" w:cs="Times New Roman"/>
+          <w:sz w:val="24"/>
+          <w:szCs w:val="24"/>
+        </w:rPr>
+        <w:t>target, pattern):</w:t>
+      </w:r>
+    </w:p>
+    <w:p>
+      <w:pPr>
+        <w:rPr>
+          <w:rFonts w:ascii="Times New Roman" w:eastAsia="仿宋" w:hAnsi="Times New Roman" w:cs="Times New Roman"/>
+          <w:sz w:val="24"/>
+          <w:szCs w:val="24"/>
+        </w:rPr>
+      </w:pPr>
+      <w:r>
+        <w:rPr>
+          <w:rFonts w:ascii="Times New Roman" w:eastAsia="仿宋" w:hAnsi="Times New Roman" w:cs="Times New Roman"/>
+          <w:sz w:val="24"/>
+          <w:szCs w:val="24"/>
+        </w:rPr>
+        <w:t xml:space="preserve">    next = </w:t>
+      </w:r>
+      <w:proofErr w:type="spellStart"/>
+      <w:r>
+        <w:rPr>
+          <w:rFonts w:ascii="Times New Roman" w:eastAsia="仿宋" w:hAnsi="Times New Roman" w:cs="Times New Roman"/>
+          <w:sz w:val="24"/>
+          <w:szCs w:val="24"/>
+        </w:rPr>
+        <w:t>get_next</w:t>
+      </w:r>
+      <w:proofErr w:type="spellEnd"/>
+      <w:r>
+        <w:rPr>
+          <w:rFonts w:ascii="Times New Roman" w:eastAsia="仿宋" w:hAnsi="Times New Roman" w:cs="Times New Roman"/>
+          <w:sz w:val="24"/>
+          <w:szCs w:val="24"/>
+        </w:rPr>
+        <w:t>(pattern)</w:t>
+      </w:r>
+    </w:p>
+    <w:p>
+      <w:pPr>
+        <w:rPr>
+          <w:rFonts w:ascii="Times New Roman" w:eastAsia="仿宋" w:hAnsi="Times New Roman" w:cs="Times New Roman"/>
+          <w:sz w:val="24"/>
+          <w:szCs w:val="24"/>
+        </w:rPr>
+      </w:pPr>
+      <w:r>
+        <w:rPr>
+          <w:rFonts w:ascii="Times New Roman" w:eastAsia="仿宋" w:hAnsi="Times New Roman" w:cs="Times New Roman"/>
+          <w:sz w:val="24"/>
+          <w:szCs w:val="24"/>
+        </w:rPr>
+        <w:t xml:space="preserve">    </w:t>
+      </w:r>
+      <w:proofErr w:type="spellStart"/>
+      <w:r>
+        <w:rPr>
+          <w:rFonts w:ascii="Times New Roman" w:eastAsia="仿宋" w:hAnsi="Times New Roman" w:cs="Times New Roman"/>
+          <w:sz w:val="24"/>
+          <w:szCs w:val="24"/>
+        </w:rPr>
+        <w:t>i</w:t>
+      </w:r>
+      <w:proofErr w:type="spellEnd"/>
+      <w:r>
+        <w:rPr>
+          <w:rFonts w:ascii="Times New Roman" w:eastAsia="仿宋" w:hAnsi="Times New Roman" w:cs="Times New Roman"/>
+          <w:sz w:val="24"/>
+          <w:szCs w:val="24"/>
+        </w:rPr>
+        <w:t>, j = 0, 0</w:t>
+      </w:r>
+    </w:p>
+    <w:p>
+      <w:pPr>
+        <w:rPr>
+          <w:rFonts w:ascii="Times New Roman" w:eastAsia="仿宋" w:hAnsi="Times New Roman" w:cs="Times New Roman"/>
+          <w:sz w:val="24"/>
+          <w:szCs w:val="24"/>
+        </w:rPr>
+      </w:pPr>
+      <w:r>
+        <w:rPr>
+          <w:rFonts w:ascii="Times New Roman" w:eastAsia="仿宋" w:hAnsi="Times New Roman" w:cs="Times New Roman"/>
+          <w:sz w:val="24"/>
+          <w:szCs w:val="24"/>
+        </w:rPr>
+        <w:t xml:space="preserve">    while </w:t>
+      </w:r>
+      <w:proofErr w:type="spellStart"/>
+      <w:r>
+        <w:rPr>
+          <w:rFonts w:ascii="Times New Roman" w:eastAsia="仿宋" w:hAnsi="Times New Roman" w:cs="Times New Roman"/>
+          <w:sz w:val="24"/>
+          <w:szCs w:val="24"/>
+        </w:rPr>
+        <w:t>i</w:t>
+      </w:r>
+      <w:proofErr w:type="spellEnd"/>
+      <w:r>
+        <w:rPr>
+          <w:rFonts w:ascii="Times New Roman" w:eastAsia="仿宋" w:hAnsi="Times New Roman" w:cs="Times New Roman"/>
+          <w:sz w:val="24"/>
+          <w:szCs w:val="24"/>
+        </w:rPr>
+        <w:t xml:space="preserve"> &lt; </w:t>
+      </w:r>
+      <w:proofErr w:type="spellStart"/>
+      <w:r>
+        <w:rPr>
+          <w:rFonts w:ascii="Times New Roman" w:eastAsia="仿宋" w:hAnsi="Times New Roman" w:cs="Times New Roman"/>
+          <w:sz w:val="24"/>
+          <w:szCs w:val="24"/>
+        </w:rPr>
+        <w:t>len</w:t>
+      </w:r>
+      <w:proofErr w:type="spellEnd"/>
+      <w:r>
+        <w:rPr>
+          <w:rFonts w:ascii="Times New Roman" w:eastAsia="仿宋" w:hAnsi="Times New Roman" w:cs="Times New Roman"/>
+          <w:sz w:val="24"/>
+          <w:szCs w:val="24"/>
+        </w:rPr>
+        <w:t xml:space="preserve">(target) and j &lt; </w:t>
+      </w:r>
+      <w:proofErr w:type="spellStart"/>
+      <w:r>
+        <w:rPr>
+          <w:rFonts w:ascii="Times New Roman" w:eastAsia="仿宋" w:hAnsi="Times New Roman" w:cs="Times New Roman"/>
+          <w:sz w:val="24"/>
+          <w:szCs w:val="24"/>
+        </w:rPr>
+        <w:t>len</w:t>
+      </w:r>
+      <w:proofErr w:type="spellEnd"/>
+      <w:r>
+        <w:rPr>
+          <w:rFonts w:ascii="Times New Roman" w:eastAsia="仿宋" w:hAnsi="Times New Roman" w:cs="Times New Roman"/>
+          <w:sz w:val="24"/>
+          <w:szCs w:val="24"/>
+        </w:rPr>
+        <w:t>(pattern):</w:t>
+      </w:r>
+    </w:p>
+    <w:p>
+      <w:pPr>
+        <w:rPr>
+          <w:rFonts w:ascii="Times New Roman" w:eastAsia="仿宋" w:hAnsi="Times New Roman" w:cs="Times New Roman"/>
+          <w:sz w:val="24"/>
+          <w:szCs w:val="24"/>
+        </w:rPr>
+      </w:pPr>
+      <w:r>
+        <w:rPr>
+          <w:rFonts w:ascii="Times New Roman" w:eastAsia="仿宋" w:hAnsi="Times New Roman" w:cs="Times New Roman"/>
+          <w:sz w:val="24"/>
+          <w:szCs w:val="24"/>
+        </w:rPr>
+        <w:t xml:space="preserve">        if j == -1 or pattern[j] == target[</w:t>
+      </w:r>
+      <w:proofErr w:type="spellStart"/>
+      <w:r>
+        <w:rPr>
+          <w:rFonts w:ascii="Times New Roman" w:eastAsia="仿宋" w:hAnsi="Times New Roman" w:cs="Times New Roman"/>
+          <w:sz w:val="24"/>
+          <w:szCs w:val="24"/>
+        </w:rPr>
+        <w:t>i</w:t>
+      </w:r>
+      <w:proofErr w:type="spellEnd"/>
+      <w:r>
+        <w:rPr>
+          <w:rFonts w:ascii="Times New Roman" w:eastAsia="仿宋" w:hAnsi="Times New Roman" w:cs="Times New Roman"/>
+          <w:sz w:val="24"/>
+          <w:szCs w:val="24"/>
+        </w:rPr>
+        <w:t>]:</w:t>
+      </w:r>
+    </w:p>
+    <w:p>
+      <w:pPr>
+        <w:rPr>
+          <w:rFonts w:ascii="Times New Roman" w:eastAsia="仿宋" w:hAnsi="Times New Roman" w:cs="Times New Roman"/>
+          <w:sz w:val="24"/>
+          <w:szCs w:val="24"/>
+        </w:rPr>
+      </w:pPr>
+      <w:r>
+        <w:rPr>
+          <w:rFonts w:ascii="Times New Roman" w:eastAsia="仿宋" w:hAnsi="Times New Roman" w:cs="Times New Roman"/>
+          <w:sz w:val="24"/>
+          <w:szCs w:val="24"/>
+        </w:rPr>
+        <w:t xml:space="preserve">            </w:t>
+      </w:r>
+      <w:proofErr w:type="spellStart"/>
+      <w:r>
+        <w:rPr>
+          <w:rFonts w:ascii="Times New Roman" w:eastAsia="仿宋" w:hAnsi="Times New Roman" w:cs="Times New Roman"/>
+          <w:sz w:val="24"/>
+          <w:szCs w:val="24"/>
+        </w:rPr>
+        <w:t>i</w:t>
+      </w:r>
+      <w:proofErr w:type="spellEnd"/>
+      <w:r>
+        <w:rPr>
+          <w:rFonts w:ascii="Times New Roman" w:eastAsia="仿宋" w:hAnsi="Times New Roman" w:cs="Times New Roman"/>
+          <w:sz w:val="24"/>
+          <w:szCs w:val="24"/>
+        </w:rPr>
+        <w:t xml:space="preserve"> += 1</w:t>
+      </w:r>
+    </w:p>
+    <w:p>
+      <w:pPr>
+        <w:rPr>
+          <w:rFonts w:ascii="Times New Roman" w:eastAsia="仿宋" w:hAnsi="Times New Roman" w:cs="Times New Roman"/>
+          <w:sz w:val="24"/>
+          <w:szCs w:val="24"/>
+        </w:rPr>
+      </w:pPr>
+      <w:r>
+        <w:rPr>
+          <w:rFonts w:ascii="Times New Roman" w:eastAsia="仿宋" w:hAnsi="Times New Roman" w:cs="Times New Roman"/>
+          <w:sz w:val="24"/>
+          <w:szCs w:val="24"/>
+        </w:rPr>
+        <w:t xml:space="preserve">            j += 1</w:t>
+      </w:r>
+    </w:p>
+    <w:p>
+      <w:pPr>
+        <w:rPr>
+          <w:rFonts w:ascii="Times New Roman" w:eastAsia="仿宋" w:hAnsi="Times New Roman" w:cs="Times New Roman"/>
+          <w:sz w:val="24"/>
+          <w:szCs w:val="24"/>
+        </w:rPr>
+      </w:pPr>
+      <w:r>
+        <w:rPr>
+          <w:rFonts w:ascii="Times New Roman" w:eastAsia="仿宋" w:hAnsi="Times New Roman" w:cs="Times New Roman"/>
+          <w:sz w:val="24"/>
+          <w:szCs w:val="24"/>
+        </w:rPr>
+        <w:t xml:space="preserve">        else:</w:t>
+      </w:r>
+    </w:p>
+    <w:p>
+      <w:pPr>
+        <w:rPr>
+          <w:rFonts w:ascii="Times New Roman" w:eastAsia="仿宋" w:hAnsi="Times New Roman" w:cs="Times New Roman"/>
+          <w:sz w:val="24"/>
+          <w:szCs w:val="24"/>
+        </w:rPr>
+      </w:pPr>
+      <w:r>
+        <w:rPr>
+          <w:rFonts w:ascii="Times New Roman" w:eastAsia="仿宋" w:hAnsi="Times New Roman" w:cs="Times New Roman"/>
+          <w:sz w:val="24"/>
+          <w:szCs w:val="24"/>
+        </w:rPr>
+        <w:t xml:space="preserve">            j = next[j]</w:t>
+      </w:r>
+    </w:p>
+    <w:p>
+      <w:pPr>
+        <w:rPr>
+          <w:rFonts w:ascii="Times New Roman" w:eastAsia="仿宋" w:hAnsi="Times New Roman" w:cs="Times New Roman"/>
+          <w:sz w:val="24"/>
+          <w:szCs w:val="24"/>
+        </w:rPr>
+      </w:pPr>
+      <w:r>
+        <w:rPr>
+          <w:rFonts w:ascii="Times New Roman" w:eastAsia="仿宋" w:hAnsi="Times New Roman" w:cs="Times New Roman"/>
+          <w:sz w:val="24"/>
+          <w:szCs w:val="24"/>
+        </w:rPr>
+        <w:t xml:space="preserve">    if j &gt;= </w:t>
+      </w:r>
+      <w:proofErr w:type="spellStart"/>
+      <w:r>
+        <w:rPr>
+          <w:rFonts w:ascii="Times New Roman" w:eastAsia="仿宋" w:hAnsi="Times New Roman" w:cs="Times New Roman"/>
+          <w:sz w:val="24"/>
+          <w:szCs w:val="24"/>
+        </w:rPr>
+        <w:t>len</w:t>
+      </w:r>
+      <w:proofErr w:type="spellEnd"/>
+      <w:r>
+        <w:rPr>
+          <w:rFonts w:ascii="Times New Roman" w:eastAsia="仿宋" w:hAnsi="Times New Roman" w:cs="Times New Roman"/>
+          <w:sz w:val="24"/>
+          <w:szCs w:val="24"/>
+        </w:rPr>
+        <w:t>(pattern):</w:t>
+      </w:r>
+    </w:p>
+    <w:p>
+      <w:pPr>
+        <w:rPr>
+          <w:rFonts w:ascii="Times New Roman" w:eastAsia="仿宋" w:hAnsi="Times New Roman" w:cs="Times New Roman"/>
+          <w:sz w:val="24"/>
+          <w:szCs w:val="24"/>
+        </w:rPr>
+      </w:pPr>
+      <w:r>
+        <w:rPr>
+          <w:rFonts w:ascii="Times New Roman" w:eastAsia="仿宋" w:hAnsi="Times New Roman" w:cs="Times New Roman"/>
+          <w:sz w:val="24"/>
+          <w:szCs w:val="24"/>
+        </w:rPr>
+        <w:t xml:space="preserve">        return </w:t>
+      </w:r>
+      <w:proofErr w:type="spellStart"/>
+      <w:r>
+        <w:rPr>
+          <w:rFonts w:ascii="Times New Roman" w:eastAsia="仿宋" w:hAnsi="Times New Roman" w:cs="Times New Roman"/>
+          <w:sz w:val="24"/>
+          <w:szCs w:val="24"/>
+        </w:rPr>
+        <w:t>i</w:t>
+      </w:r>
+      <w:proofErr w:type="spellEnd"/>
+      <w:r>
+        <w:rPr>
+          <w:rFonts w:ascii="Times New Roman" w:eastAsia="仿宋" w:hAnsi="Times New Roman" w:cs="Times New Roman"/>
+          <w:sz w:val="24"/>
+          <w:szCs w:val="24"/>
+        </w:rPr>
+        <w:t xml:space="preserve"> - </w:t>
+      </w:r>
+      <w:proofErr w:type="spellStart"/>
+      <w:r>
+        <w:rPr>
+          <w:rFonts w:ascii="Times New Roman" w:eastAsia="仿宋" w:hAnsi="Times New Roman" w:cs="Times New Roman"/>
+          <w:sz w:val="24"/>
+          <w:szCs w:val="24"/>
+        </w:rPr>
+        <w:t>len</w:t>
+      </w:r>
+      <w:proofErr w:type="spellEnd"/>
+      <w:r>
+        <w:rPr>
+          <w:rFonts w:ascii="Times New Roman" w:eastAsia="仿宋" w:hAnsi="Times New Roman" w:cs="Times New Roman"/>
+          <w:sz w:val="24"/>
+          <w:szCs w:val="24"/>
+        </w:rPr>
+        <w:t>(pattern)</w:t>
+      </w:r>
+    </w:p>
+    <w:p>
+      <w:pPr>
+        <w:rPr>
+          <w:rFonts w:ascii="Times New Roman" w:eastAsia="仿宋" w:hAnsi="Times New Roman" w:cs="Times New Roman"/>
+          <w:sz w:val="24"/>
+          <w:szCs w:val="24"/>
+        </w:rPr>
+      </w:pPr>
+      <w:r>
+        <w:rPr>
+          <w:rFonts w:ascii="Times New Roman" w:eastAsia="仿宋" w:hAnsi="Times New Roman" w:cs="Times New Roman"/>
+          <w:sz w:val="24"/>
+          <w:szCs w:val="24"/>
+        </w:rPr>
+        <w:t xml:space="preserve">    return -1</w:t>
+      </w:r>
+    </w:p>
+    <w:p>
+      <w:pPr>
+        <w:rPr>
+          <w:rFonts w:ascii="Times New Roman" w:eastAsia="仿宋" w:hAnsi="Times New Roman" w:cs="Times New Roman"/>
           <w:sz w:val="24"/>
           <w:szCs w:val="24"/>
         </w:rPr>
@@ -7530,7 +8026,7 @@
 </file>
 
 <file path=customXml/itemProps1.xml><?xml version="1.0" encoding="utf-8"?>
-<ds:datastoreItem xmlns:ds="http://schemas.openxmlformats.org/officeDocument/2006/customXml" ds:itemID="{61344D0B-C5B8-468D-B902-0A8F497051C5}">
+<ds:datastoreItem xmlns:ds="http://schemas.openxmlformats.org/officeDocument/2006/customXml" ds:itemID="{92C038ED-7C5E-4819-93C3-16E0CC5451D2}">
   <ds:schemaRefs>
     <ds:schemaRef ds:uri="http://schemas.openxmlformats.org/officeDocument/2006/bibliography"/>
   </ds:schemaRefs>

</xml_diff>